<commit_message>
plugins and git project 27/03/25
</commit_message>
<xml_diff>
--- a/git_commands.docx
+++ b/git_commands.docx
@@ -4,6 +4,7 @@
   <w:body>
     <w:p>
       <w:pPr>
+        <w:ind w:firstLine="360"/>
         <w:jc w:val="center"/>
         <w:rPr>
           <w:rFonts w:ascii="Times New Roman" w:hAnsi="Times New Roman" w:cs="Times New Roman"/>
@@ -55,13 +56,23 @@
           <w:szCs w:val="28"/>
         </w:rPr>
       </w:pPr>
-      <w:r>
-        <w:rPr>
-          <w:rFonts w:ascii="Times New Roman" w:hAnsi="Times New Roman" w:cs="Times New Roman"/>
-          <w:sz w:val="28"/>
-          <w:szCs w:val="28"/>
-        </w:rPr>
-        <w:t>First we need to install the git bash, visual studio code, windows power shell and then we have to create a git hub account for reaching out all these commands.</w:t>
+      <w:proofErr w:type="gramStart"/>
+      <w:r>
+        <w:rPr>
+          <w:rFonts w:ascii="Times New Roman" w:hAnsi="Times New Roman" w:cs="Times New Roman"/>
+          <w:sz w:val="28"/>
+          <w:szCs w:val="28"/>
+        </w:rPr>
+        <w:t>First</w:t>
+      </w:r>
+      <w:proofErr w:type="gramEnd"/>
+      <w:r>
+        <w:rPr>
+          <w:rFonts w:ascii="Times New Roman" w:hAnsi="Times New Roman" w:cs="Times New Roman"/>
+          <w:sz w:val="28"/>
+          <w:szCs w:val="28"/>
+        </w:rPr>
+        <w:t xml:space="preserve"> we need to install the git bash, visual studio code, windows power shell and then we have to create a git hub account for reaching out all these commands.</w:t>
       </w:r>
     </w:p>
     <w:p>
@@ -83,7 +94,43 @@
           <w:sz w:val="28"/>
           <w:szCs w:val="28"/>
         </w:rPr>
-        <w:t xml:space="preserve"> Basically git bash is a command line interface for git that allow users to interact with git repositories using unix style commands on windows.</w:t>
+        <w:t xml:space="preserve"> </w:t>
+      </w:r>
+      <w:proofErr w:type="gramStart"/>
+      <w:r>
+        <w:rPr>
+          <w:rFonts w:ascii="Times New Roman" w:hAnsi="Times New Roman" w:cs="Times New Roman"/>
+          <w:sz w:val="28"/>
+          <w:szCs w:val="28"/>
+        </w:rPr>
+        <w:t>Basically</w:t>
+      </w:r>
+      <w:proofErr w:type="gramEnd"/>
+      <w:r>
+        <w:rPr>
+          <w:rFonts w:ascii="Times New Roman" w:hAnsi="Times New Roman" w:cs="Times New Roman"/>
+          <w:sz w:val="28"/>
+          <w:szCs w:val="28"/>
+        </w:rPr>
+        <w:t xml:space="preserve"> git bash is a command line interface for git that allow users to interact with git repositories using </w:t>
+      </w:r>
+      <w:proofErr w:type="spellStart"/>
+      <w:r>
+        <w:rPr>
+          <w:rFonts w:ascii="Times New Roman" w:hAnsi="Times New Roman" w:cs="Times New Roman"/>
+          <w:sz w:val="28"/>
+          <w:szCs w:val="28"/>
+        </w:rPr>
+        <w:t>unix</w:t>
+      </w:r>
+      <w:proofErr w:type="spellEnd"/>
+      <w:r>
+        <w:rPr>
+          <w:rFonts w:ascii="Times New Roman" w:hAnsi="Times New Roman" w:cs="Times New Roman"/>
+          <w:sz w:val="28"/>
+          <w:szCs w:val="28"/>
+        </w:rPr>
+        <w:t xml:space="preserve"> style commands on windows.</w:t>
       </w:r>
     </w:p>
     <w:p>
@@ -127,7 +174,25 @@
           <w:sz w:val="28"/>
           <w:szCs w:val="28"/>
         </w:rPr>
-        <w:t>So here we mostly uses git bash and visual studio code.</w:t>
+        <w:t xml:space="preserve">So here we mostly </w:t>
+      </w:r>
+      <w:proofErr w:type="gramStart"/>
+      <w:r>
+        <w:rPr>
+          <w:rFonts w:ascii="Times New Roman" w:hAnsi="Times New Roman" w:cs="Times New Roman"/>
+          <w:sz w:val="28"/>
+          <w:szCs w:val="28"/>
+        </w:rPr>
+        <w:t>uses</w:t>
+      </w:r>
+      <w:proofErr w:type="gramEnd"/>
+      <w:r>
+        <w:rPr>
+          <w:rFonts w:ascii="Times New Roman" w:hAnsi="Times New Roman" w:cs="Times New Roman"/>
+          <w:sz w:val="28"/>
+          <w:szCs w:val="28"/>
+        </w:rPr>
+        <w:t xml:space="preserve"> git bash and visual studio code.</w:t>
       </w:r>
     </w:p>
     <w:p>
@@ -263,13 +328,23 @@
           <w:szCs w:val="28"/>
         </w:rPr>
       </w:pPr>
-      <w:r>
-        <w:rPr>
-          <w:rFonts w:ascii="Times New Roman" w:hAnsi="Times New Roman" w:cs="Times New Roman"/>
-          <w:sz w:val="28"/>
-          <w:szCs w:val="28"/>
-        </w:rPr>
-        <w:t>annep@Niharika MINGW64 ~/OneDrive/Desktop/git (master)</w:t>
+      <w:proofErr w:type="spellStart"/>
+      <w:r>
+        <w:rPr>
+          <w:rFonts w:ascii="Times New Roman" w:hAnsi="Times New Roman" w:cs="Times New Roman"/>
+          <w:sz w:val="28"/>
+          <w:szCs w:val="28"/>
+        </w:rPr>
+        <w:t>annep@Niharika</w:t>
+      </w:r>
+      <w:proofErr w:type="spellEnd"/>
+      <w:r>
+        <w:rPr>
+          <w:rFonts w:ascii="Times New Roman" w:hAnsi="Times New Roman" w:cs="Times New Roman"/>
+          <w:sz w:val="28"/>
+          <w:szCs w:val="28"/>
+        </w:rPr>
+        <w:t xml:space="preserve"> MINGW64 ~/OneDrive/Desktop/git (master)</w:t>
       </w:r>
     </w:p>
     <w:p>
@@ -428,7 +503,25 @@
           <w:sz w:val="28"/>
           <w:szCs w:val="28"/>
         </w:rPr>
-        <w:t>These commands sets the author name and email address respective to your commits.</w:t>
+        <w:t xml:space="preserve">These commands </w:t>
+      </w:r>
+      <w:proofErr w:type="gramStart"/>
+      <w:r>
+        <w:rPr>
+          <w:rFonts w:ascii="Times New Roman" w:hAnsi="Times New Roman" w:cs="Times New Roman"/>
+          <w:sz w:val="28"/>
+          <w:szCs w:val="28"/>
+        </w:rPr>
+        <w:t>sets</w:t>
+      </w:r>
+      <w:proofErr w:type="gramEnd"/>
+      <w:r>
+        <w:rPr>
+          <w:rFonts w:ascii="Times New Roman" w:hAnsi="Times New Roman" w:cs="Times New Roman"/>
+          <w:sz w:val="28"/>
+          <w:szCs w:val="28"/>
+        </w:rPr>
+        <w:t xml:space="preserve"> the author name and email address respective to your commits.</w:t>
       </w:r>
     </w:p>
     <w:p>
@@ -476,7 +569,25 @@
           <w:sz w:val="28"/>
           <w:szCs w:val="28"/>
         </w:rPr>
-        <w:t xml:space="preserve">git init [repository name] </w:t>
+        <w:t xml:space="preserve">git </w:t>
+      </w:r>
+      <w:proofErr w:type="spellStart"/>
+      <w:r>
+        <w:rPr>
+          <w:rFonts w:ascii="Times New Roman" w:hAnsi="Times New Roman" w:cs="Times New Roman"/>
+          <w:sz w:val="28"/>
+          <w:szCs w:val="28"/>
+        </w:rPr>
+        <w:t>init</w:t>
+      </w:r>
+      <w:proofErr w:type="spellEnd"/>
+      <w:r>
+        <w:rPr>
+          <w:rFonts w:ascii="Times New Roman" w:hAnsi="Times New Roman" w:cs="Times New Roman"/>
+          <w:sz w:val="28"/>
+          <w:szCs w:val="28"/>
+        </w:rPr>
+        <w:t xml:space="preserve"> [repository name] </w:t>
       </w:r>
     </w:p>
     <w:p>
@@ -606,7 +717,25 @@
           <w:sz w:val="28"/>
           <w:szCs w:val="28"/>
         </w:rPr>
-        <w:t>git version 2.48.1.windows.1</w:t>
+        <w:t>git version 2.48.</w:t>
+      </w:r>
+      <w:proofErr w:type="gramStart"/>
+      <w:r>
+        <w:rPr>
+          <w:rFonts w:ascii="Times New Roman" w:hAnsi="Times New Roman" w:cs="Times New Roman"/>
+          <w:sz w:val="28"/>
+          <w:szCs w:val="28"/>
+        </w:rPr>
+        <w:t>1.windows</w:t>
+      </w:r>
+      <w:proofErr w:type="gramEnd"/>
+      <w:r>
+        <w:rPr>
+          <w:rFonts w:ascii="Times New Roman" w:hAnsi="Times New Roman" w:cs="Times New Roman"/>
+          <w:sz w:val="28"/>
+          <w:szCs w:val="28"/>
+        </w:rPr>
+        <w:t>.1</w:t>
       </w:r>
     </w:p>
     <w:p>
@@ -714,7 +843,25 @@
           <w:sz w:val="28"/>
           <w:szCs w:val="28"/>
         </w:rPr>
-        <w:t>It will displays the current git configurations settings on our system.</w:t>
+        <w:t xml:space="preserve">It will </w:t>
+      </w:r>
+      <w:proofErr w:type="gramStart"/>
+      <w:r>
+        <w:rPr>
+          <w:rFonts w:ascii="Times New Roman" w:hAnsi="Times New Roman" w:cs="Times New Roman"/>
+          <w:sz w:val="28"/>
+          <w:szCs w:val="28"/>
+        </w:rPr>
+        <w:t>displays</w:t>
+      </w:r>
+      <w:proofErr w:type="gramEnd"/>
+      <w:r>
+        <w:rPr>
+          <w:rFonts w:ascii="Times New Roman" w:hAnsi="Times New Roman" w:cs="Times New Roman"/>
+          <w:sz w:val="28"/>
+          <w:szCs w:val="28"/>
+        </w:rPr>
+        <w:t xml:space="preserve"> the current git configurations settings on our system.</w:t>
       </w:r>
     </w:p>
     <w:p>
@@ -733,285 +880,625 @@
         </w:rPr>
         <w:t xml:space="preserve">Output: </w:t>
       </w:r>
-      <w:r>
-        <w:rPr>
-          <w:rFonts w:ascii="Times New Roman" w:hAnsi="Times New Roman" w:cs="Times New Roman"/>
-          <w:sz w:val="28"/>
-          <w:szCs w:val="28"/>
-        </w:rPr>
-        <w:t>diff.astextplain.textconv=astextplain</w:t>
-      </w:r>
-    </w:p>
-    <w:p>
-      <w:pPr>
-        <w:rPr>
-          <w:rFonts w:ascii="Times New Roman" w:hAnsi="Times New Roman" w:cs="Times New Roman"/>
-          <w:sz w:val="28"/>
-          <w:szCs w:val="28"/>
-        </w:rPr>
-      </w:pPr>
-      <w:r>
-        <w:rPr>
-          <w:rFonts w:ascii="Times New Roman" w:hAnsi="Times New Roman" w:cs="Times New Roman"/>
-          <w:sz w:val="28"/>
-          <w:szCs w:val="28"/>
-        </w:rPr>
-        <w:t>filter.lfs.clean=git-lfs clean -- %f</w:t>
-      </w:r>
-    </w:p>
-    <w:p>
-      <w:pPr>
-        <w:rPr>
-          <w:rFonts w:ascii="Times New Roman" w:hAnsi="Times New Roman" w:cs="Times New Roman"/>
-          <w:sz w:val="28"/>
-          <w:szCs w:val="28"/>
-        </w:rPr>
-      </w:pPr>
-      <w:r>
-        <w:rPr>
-          <w:rFonts w:ascii="Times New Roman" w:hAnsi="Times New Roman" w:cs="Times New Roman"/>
-          <w:sz w:val="28"/>
-          <w:szCs w:val="28"/>
-        </w:rPr>
-        <w:t>filter.lfs.smudge=git-lfs smudge -- %f</w:t>
-      </w:r>
-    </w:p>
-    <w:p>
-      <w:pPr>
-        <w:rPr>
-          <w:rFonts w:ascii="Times New Roman" w:hAnsi="Times New Roman" w:cs="Times New Roman"/>
-          <w:sz w:val="28"/>
-          <w:szCs w:val="28"/>
-        </w:rPr>
-      </w:pPr>
-      <w:r>
-        <w:rPr>
-          <w:rFonts w:ascii="Times New Roman" w:hAnsi="Times New Roman" w:cs="Times New Roman"/>
-          <w:sz w:val="28"/>
-          <w:szCs w:val="28"/>
-        </w:rPr>
-        <w:t>filter.lfs.process=git-lfs filter-process</w:t>
-      </w:r>
-    </w:p>
-    <w:p>
-      <w:pPr>
-        <w:rPr>
-          <w:rFonts w:ascii="Times New Roman" w:hAnsi="Times New Roman" w:cs="Times New Roman"/>
-          <w:sz w:val="28"/>
-          <w:szCs w:val="28"/>
-        </w:rPr>
-      </w:pPr>
-      <w:r>
-        <w:rPr>
-          <w:rFonts w:ascii="Times New Roman" w:hAnsi="Times New Roman" w:cs="Times New Roman"/>
-          <w:sz w:val="28"/>
-          <w:szCs w:val="28"/>
-        </w:rPr>
-        <w:t>filter.lfs.required=true</w:t>
-      </w:r>
-    </w:p>
-    <w:p>
-      <w:pPr>
-        <w:rPr>
-          <w:rFonts w:ascii="Times New Roman" w:hAnsi="Times New Roman" w:cs="Times New Roman"/>
-          <w:sz w:val="28"/>
-          <w:szCs w:val="28"/>
-        </w:rPr>
-      </w:pPr>
-      <w:r>
-        <w:rPr>
-          <w:rFonts w:ascii="Times New Roman" w:hAnsi="Times New Roman" w:cs="Times New Roman"/>
-          <w:sz w:val="28"/>
-          <w:szCs w:val="28"/>
-        </w:rPr>
-        <w:t>http.sslbackend=schannel</w:t>
-      </w:r>
-    </w:p>
-    <w:p>
-      <w:pPr>
-        <w:rPr>
-          <w:rFonts w:ascii="Times New Roman" w:hAnsi="Times New Roman" w:cs="Times New Roman"/>
-          <w:sz w:val="28"/>
-          <w:szCs w:val="28"/>
-        </w:rPr>
-      </w:pPr>
-      <w:r>
-        <w:rPr>
-          <w:rFonts w:ascii="Times New Roman" w:hAnsi="Times New Roman" w:cs="Times New Roman"/>
-          <w:sz w:val="28"/>
-          <w:szCs w:val="28"/>
-        </w:rPr>
-        <w:t>core.autocrlf=true</w:t>
-      </w:r>
-    </w:p>
-    <w:p>
-      <w:pPr>
-        <w:rPr>
-          <w:rFonts w:ascii="Times New Roman" w:hAnsi="Times New Roman" w:cs="Times New Roman"/>
-          <w:sz w:val="28"/>
-          <w:szCs w:val="28"/>
-        </w:rPr>
-      </w:pPr>
-      <w:r>
-        <w:rPr>
-          <w:rFonts w:ascii="Times New Roman" w:hAnsi="Times New Roman" w:cs="Times New Roman"/>
-          <w:sz w:val="28"/>
-          <w:szCs w:val="28"/>
-        </w:rPr>
-        <w:t>core.fscache=true</w:t>
-      </w:r>
-    </w:p>
-    <w:p>
-      <w:pPr>
-        <w:rPr>
-          <w:rFonts w:ascii="Times New Roman" w:hAnsi="Times New Roman" w:cs="Times New Roman"/>
-          <w:sz w:val="28"/>
-          <w:szCs w:val="28"/>
-        </w:rPr>
-      </w:pPr>
-      <w:r>
-        <w:rPr>
-          <w:rFonts w:ascii="Times New Roman" w:hAnsi="Times New Roman" w:cs="Times New Roman"/>
-          <w:sz w:val="28"/>
-          <w:szCs w:val="28"/>
-        </w:rPr>
-        <w:t>core.symlinks=false</w:t>
-      </w:r>
-    </w:p>
-    <w:p>
-      <w:pPr>
-        <w:rPr>
-          <w:rFonts w:ascii="Times New Roman" w:hAnsi="Times New Roman" w:cs="Times New Roman"/>
-          <w:sz w:val="28"/>
-          <w:szCs w:val="28"/>
-        </w:rPr>
-      </w:pPr>
-      <w:r>
-        <w:rPr>
-          <w:rFonts w:ascii="Times New Roman" w:hAnsi="Times New Roman" w:cs="Times New Roman"/>
-          <w:sz w:val="28"/>
-          <w:szCs w:val="28"/>
-        </w:rPr>
-        <w:t>pull.rebase=false</w:t>
-      </w:r>
-    </w:p>
-    <w:p>
-      <w:pPr>
-        <w:rPr>
-          <w:rFonts w:ascii="Times New Roman" w:hAnsi="Times New Roman" w:cs="Times New Roman"/>
-          <w:sz w:val="28"/>
-          <w:szCs w:val="28"/>
-        </w:rPr>
-      </w:pPr>
-      <w:r>
-        <w:rPr>
-          <w:rFonts w:ascii="Times New Roman" w:hAnsi="Times New Roman" w:cs="Times New Roman"/>
-          <w:sz w:val="28"/>
-          <w:szCs w:val="28"/>
-        </w:rPr>
-        <w:t>credential.helper=manager</w:t>
-      </w:r>
-    </w:p>
-    <w:p>
-      <w:pPr>
-        <w:rPr>
-          <w:rFonts w:ascii="Times New Roman" w:hAnsi="Times New Roman" w:cs="Times New Roman"/>
-          <w:sz w:val="28"/>
-          <w:szCs w:val="28"/>
-        </w:rPr>
-      </w:pPr>
-      <w:r>
-        <w:rPr>
-          <w:rFonts w:ascii="Times New Roman" w:hAnsi="Times New Roman" w:cs="Times New Roman"/>
-          <w:sz w:val="28"/>
-          <w:szCs w:val="28"/>
-        </w:rPr>
-        <w:t>credential.https://dev.azure.com.usehttppath=true</w:t>
-      </w:r>
-    </w:p>
-    <w:p>
-      <w:pPr>
-        <w:rPr>
-          <w:rFonts w:ascii="Times New Roman" w:hAnsi="Times New Roman" w:cs="Times New Roman"/>
-          <w:sz w:val="28"/>
-          <w:szCs w:val="28"/>
-        </w:rPr>
-      </w:pPr>
-      <w:r>
-        <w:rPr>
-          <w:rFonts w:ascii="Times New Roman" w:hAnsi="Times New Roman" w:cs="Times New Roman"/>
-          <w:sz w:val="28"/>
-          <w:szCs w:val="28"/>
-        </w:rPr>
-        <w:t>init.defaultbranch=master</w:t>
-      </w:r>
-    </w:p>
-    <w:p>
-      <w:pPr>
-        <w:rPr>
-          <w:rFonts w:ascii="Times New Roman" w:hAnsi="Times New Roman" w:cs="Times New Roman"/>
-          <w:sz w:val="28"/>
-          <w:szCs w:val="28"/>
-        </w:rPr>
-      </w:pPr>
-      <w:r>
-        <w:rPr>
-          <w:rFonts w:ascii="Times New Roman" w:hAnsi="Times New Roman" w:cs="Times New Roman"/>
-          <w:sz w:val="28"/>
-          <w:szCs w:val="28"/>
-        </w:rPr>
-        <w:t>filter.lfs.clean=git-lfs clean -- %f</w:t>
-      </w:r>
-    </w:p>
-    <w:p>
-      <w:pPr>
-        <w:rPr>
-          <w:rFonts w:ascii="Times New Roman" w:hAnsi="Times New Roman" w:cs="Times New Roman"/>
-          <w:sz w:val="28"/>
-          <w:szCs w:val="28"/>
-        </w:rPr>
-      </w:pPr>
-      <w:r>
-        <w:rPr>
-          <w:rFonts w:ascii="Times New Roman" w:hAnsi="Times New Roman" w:cs="Times New Roman"/>
-          <w:sz w:val="28"/>
-          <w:szCs w:val="28"/>
-        </w:rPr>
-        <w:t>filter.lfs.smudge=git-lfs smudge -- %f</w:t>
-      </w:r>
-    </w:p>
-    <w:p>
-      <w:pPr>
-        <w:rPr>
-          <w:rFonts w:ascii="Times New Roman" w:hAnsi="Times New Roman" w:cs="Times New Roman"/>
-          <w:sz w:val="28"/>
-          <w:szCs w:val="28"/>
-        </w:rPr>
-      </w:pPr>
-      <w:r>
-        <w:rPr>
-          <w:rFonts w:ascii="Times New Roman" w:hAnsi="Times New Roman" w:cs="Times New Roman"/>
-          <w:sz w:val="28"/>
-          <w:szCs w:val="28"/>
-        </w:rPr>
-        <w:t>filter.lfs.process=git-lfs filter-process</w:t>
-      </w:r>
-    </w:p>
-    <w:p>
-      <w:pPr>
-        <w:rPr>
-          <w:rFonts w:ascii="Times New Roman" w:hAnsi="Times New Roman" w:cs="Times New Roman"/>
-          <w:sz w:val="28"/>
-          <w:szCs w:val="28"/>
-        </w:rPr>
-      </w:pPr>
-      <w:r>
-        <w:rPr>
-          <w:rFonts w:ascii="Times New Roman" w:hAnsi="Times New Roman" w:cs="Times New Roman"/>
-          <w:sz w:val="28"/>
-          <w:szCs w:val="28"/>
-        </w:rPr>
-        <w:t>filter.lfs.required=true</w:t>
+      <w:proofErr w:type="spellStart"/>
+      <w:proofErr w:type="gramStart"/>
+      <w:r>
+        <w:rPr>
+          <w:rFonts w:ascii="Times New Roman" w:hAnsi="Times New Roman" w:cs="Times New Roman"/>
+          <w:sz w:val="28"/>
+          <w:szCs w:val="28"/>
+        </w:rPr>
+        <w:t>diff.astextplain</w:t>
+      </w:r>
+      <w:proofErr w:type="gramEnd"/>
+      <w:r>
+        <w:rPr>
+          <w:rFonts w:ascii="Times New Roman" w:hAnsi="Times New Roman" w:cs="Times New Roman"/>
+          <w:sz w:val="28"/>
+          <w:szCs w:val="28"/>
+        </w:rPr>
+        <w:t>.textconv</w:t>
+      </w:r>
+      <w:proofErr w:type="spellEnd"/>
+      <w:r>
+        <w:rPr>
+          <w:rFonts w:ascii="Times New Roman" w:hAnsi="Times New Roman" w:cs="Times New Roman"/>
+          <w:sz w:val="28"/>
+          <w:szCs w:val="28"/>
+        </w:rPr>
+        <w:t>=</w:t>
+      </w:r>
+      <w:proofErr w:type="spellStart"/>
+      <w:r>
+        <w:rPr>
+          <w:rFonts w:ascii="Times New Roman" w:hAnsi="Times New Roman" w:cs="Times New Roman"/>
+          <w:sz w:val="28"/>
+          <w:szCs w:val="28"/>
+        </w:rPr>
+        <w:t>astextplain</w:t>
+      </w:r>
+      <w:proofErr w:type="spellEnd"/>
+    </w:p>
+    <w:p>
+      <w:pPr>
+        <w:rPr>
+          <w:rFonts w:ascii="Times New Roman" w:hAnsi="Times New Roman" w:cs="Times New Roman"/>
+          <w:sz w:val="28"/>
+          <w:szCs w:val="28"/>
+        </w:rPr>
+      </w:pPr>
+      <w:proofErr w:type="spellStart"/>
+      <w:proofErr w:type="gramStart"/>
+      <w:r>
+        <w:rPr>
+          <w:rFonts w:ascii="Times New Roman" w:hAnsi="Times New Roman" w:cs="Times New Roman"/>
+          <w:sz w:val="28"/>
+          <w:szCs w:val="28"/>
+        </w:rPr>
+        <w:t>filter.lfs.clean</w:t>
+      </w:r>
+      <w:proofErr w:type="spellEnd"/>
+      <w:proofErr w:type="gramEnd"/>
+      <w:r>
+        <w:rPr>
+          <w:rFonts w:ascii="Times New Roman" w:hAnsi="Times New Roman" w:cs="Times New Roman"/>
+          <w:sz w:val="28"/>
+          <w:szCs w:val="28"/>
+        </w:rPr>
+        <w:t>=git-</w:t>
+      </w:r>
+      <w:proofErr w:type="spellStart"/>
+      <w:r>
+        <w:rPr>
+          <w:rFonts w:ascii="Times New Roman" w:hAnsi="Times New Roman" w:cs="Times New Roman"/>
+          <w:sz w:val="28"/>
+          <w:szCs w:val="28"/>
+        </w:rPr>
+        <w:t>lfs</w:t>
+      </w:r>
+      <w:proofErr w:type="spellEnd"/>
+      <w:r>
+        <w:rPr>
+          <w:rFonts w:ascii="Times New Roman" w:hAnsi="Times New Roman" w:cs="Times New Roman"/>
+          <w:sz w:val="28"/>
+          <w:szCs w:val="28"/>
+        </w:rPr>
+        <w:t xml:space="preserve"> clean -- %f</w:t>
+      </w:r>
+    </w:p>
+    <w:p>
+      <w:pPr>
+        <w:rPr>
+          <w:rFonts w:ascii="Times New Roman" w:hAnsi="Times New Roman" w:cs="Times New Roman"/>
+          <w:sz w:val="28"/>
+          <w:szCs w:val="28"/>
+        </w:rPr>
+      </w:pPr>
+      <w:proofErr w:type="spellStart"/>
+      <w:proofErr w:type="gramStart"/>
+      <w:r>
+        <w:rPr>
+          <w:rFonts w:ascii="Times New Roman" w:hAnsi="Times New Roman" w:cs="Times New Roman"/>
+          <w:sz w:val="28"/>
+          <w:szCs w:val="28"/>
+        </w:rPr>
+        <w:t>filter.lfs.smudge</w:t>
+      </w:r>
+      <w:proofErr w:type="spellEnd"/>
+      <w:proofErr w:type="gramEnd"/>
+      <w:r>
+        <w:rPr>
+          <w:rFonts w:ascii="Times New Roman" w:hAnsi="Times New Roman" w:cs="Times New Roman"/>
+          <w:sz w:val="28"/>
+          <w:szCs w:val="28"/>
+        </w:rPr>
+        <w:t>=git-</w:t>
+      </w:r>
+      <w:proofErr w:type="spellStart"/>
+      <w:r>
+        <w:rPr>
+          <w:rFonts w:ascii="Times New Roman" w:hAnsi="Times New Roman" w:cs="Times New Roman"/>
+          <w:sz w:val="28"/>
+          <w:szCs w:val="28"/>
+        </w:rPr>
+        <w:t>lfs</w:t>
+      </w:r>
+      <w:proofErr w:type="spellEnd"/>
+      <w:r>
+        <w:rPr>
+          <w:rFonts w:ascii="Times New Roman" w:hAnsi="Times New Roman" w:cs="Times New Roman"/>
+          <w:sz w:val="28"/>
+          <w:szCs w:val="28"/>
+        </w:rPr>
+        <w:t xml:space="preserve"> smudge -- %f</w:t>
+      </w:r>
+    </w:p>
+    <w:p>
+      <w:pPr>
+        <w:rPr>
+          <w:rFonts w:ascii="Times New Roman" w:hAnsi="Times New Roman" w:cs="Times New Roman"/>
+          <w:sz w:val="28"/>
+          <w:szCs w:val="28"/>
+        </w:rPr>
+      </w:pPr>
+      <w:proofErr w:type="spellStart"/>
+      <w:proofErr w:type="gramStart"/>
+      <w:r>
+        <w:rPr>
+          <w:rFonts w:ascii="Times New Roman" w:hAnsi="Times New Roman" w:cs="Times New Roman"/>
+          <w:sz w:val="28"/>
+          <w:szCs w:val="28"/>
+        </w:rPr>
+        <w:t>filter.lfs.process</w:t>
+      </w:r>
+      <w:proofErr w:type="spellEnd"/>
+      <w:proofErr w:type="gramEnd"/>
+      <w:r>
+        <w:rPr>
+          <w:rFonts w:ascii="Times New Roman" w:hAnsi="Times New Roman" w:cs="Times New Roman"/>
+          <w:sz w:val="28"/>
+          <w:szCs w:val="28"/>
+        </w:rPr>
+        <w:t>=git-</w:t>
+      </w:r>
+      <w:proofErr w:type="spellStart"/>
+      <w:r>
+        <w:rPr>
+          <w:rFonts w:ascii="Times New Roman" w:hAnsi="Times New Roman" w:cs="Times New Roman"/>
+          <w:sz w:val="28"/>
+          <w:szCs w:val="28"/>
+        </w:rPr>
+        <w:t>lfs</w:t>
+      </w:r>
+      <w:proofErr w:type="spellEnd"/>
+      <w:r>
+        <w:rPr>
+          <w:rFonts w:ascii="Times New Roman" w:hAnsi="Times New Roman" w:cs="Times New Roman"/>
+          <w:sz w:val="28"/>
+          <w:szCs w:val="28"/>
+        </w:rPr>
+        <w:t xml:space="preserve"> filter-process</w:t>
+      </w:r>
+    </w:p>
+    <w:p>
+      <w:pPr>
+        <w:rPr>
+          <w:rFonts w:ascii="Times New Roman" w:hAnsi="Times New Roman" w:cs="Times New Roman"/>
+          <w:sz w:val="28"/>
+          <w:szCs w:val="28"/>
+        </w:rPr>
+      </w:pPr>
+      <w:proofErr w:type="spellStart"/>
+      <w:proofErr w:type="gramStart"/>
+      <w:r>
+        <w:rPr>
+          <w:rFonts w:ascii="Times New Roman" w:hAnsi="Times New Roman" w:cs="Times New Roman"/>
+          <w:sz w:val="28"/>
+          <w:szCs w:val="28"/>
+        </w:rPr>
+        <w:t>filter.lfs.required</w:t>
+      </w:r>
+      <w:proofErr w:type="spellEnd"/>
+      <w:proofErr w:type="gramEnd"/>
+      <w:r>
+        <w:rPr>
+          <w:rFonts w:ascii="Times New Roman" w:hAnsi="Times New Roman" w:cs="Times New Roman"/>
+          <w:sz w:val="28"/>
+          <w:szCs w:val="28"/>
+        </w:rPr>
+        <w:t>=true</w:t>
+      </w:r>
+    </w:p>
+    <w:p>
+      <w:pPr>
+        <w:rPr>
+          <w:rFonts w:ascii="Times New Roman" w:hAnsi="Times New Roman" w:cs="Times New Roman"/>
+          <w:sz w:val="28"/>
+          <w:szCs w:val="28"/>
+        </w:rPr>
+      </w:pPr>
+      <w:proofErr w:type="spellStart"/>
+      <w:proofErr w:type="gramStart"/>
+      <w:r>
+        <w:rPr>
+          <w:rFonts w:ascii="Times New Roman" w:hAnsi="Times New Roman" w:cs="Times New Roman"/>
+          <w:sz w:val="28"/>
+          <w:szCs w:val="28"/>
+        </w:rPr>
+        <w:t>http.sslbackend</w:t>
+      </w:r>
+      <w:proofErr w:type="spellEnd"/>
+      <w:proofErr w:type="gramEnd"/>
+      <w:r>
+        <w:rPr>
+          <w:rFonts w:ascii="Times New Roman" w:hAnsi="Times New Roman" w:cs="Times New Roman"/>
+          <w:sz w:val="28"/>
+          <w:szCs w:val="28"/>
+        </w:rPr>
+        <w:t>=</w:t>
+      </w:r>
+      <w:proofErr w:type="spellStart"/>
+      <w:r>
+        <w:rPr>
+          <w:rFonts w:ascii="Times New Roman" w:hAnsi="Times New Roman" w:cs="Times New Roman"/>
+          <w:sz w:val="28"/>
+          <w:szCs w:val="28"/>
+        </w:rPr>
+        <w:t>schannel</w:t>
+      </w:r>
+      <w:proofErr w:type="spellEnd"/>
+    </w:p>
+    <w:p>
+      <w:pPr>
+        <w:rPr>
+          <w:rFonts w:ascii="Times New Roman" w:hAnsi="Times New Roman" w:cs="Times New Roman"/>
+          <w:sz w:val="28"/>
+          <w:szCs w:val="28"/>
+        </w:rPr>
+      </w:pPr>
+      <w:proofErr w:type="spellStart"/>
+      <w:proofErr w:type="gramStart"/>
+      <w:r>
+        <w:rPr>
+          <w:rFonts w:ascii="Times New Roman" w:hAnsi="Times New Roman" w:cs="Times New Roman"/>
+          <w:sz w:val="28"/>
+          <w:szCs w:val="28"/>
+        </w:rPr>
+        <w:t>core.autocrlf</w:t>
+      </w:r>
+      <w:proofErr w:type="spellEnd"/>
+      <w:proofErr w:type="gramEnd"/>
+      <w:r>
+        <w:rPr>
+          <w:rFonts w:ascii="Times New Roman" w:hAnsi="Times New Roman" w:cs="Times New Roman"/>
+          <w:sz w:val="28"/>
+          <w:szCs w:val="28"/>
+        </w:rPr>
+        <w:t>=true</w:t>
+      </w:r>
+    </w:p>
+    <w:p>
+      <w:pPr>
+        <w:rPr>
+          <w:rFonts w:ascii="Times New Roman" w:hAnsi="Times New Roman" w:cs="Times New Roman"/>
+          <w:sz w:val="28"/>
+          <w:szCs w:val="28"/>
+        </w:rPr>
+      </w:pPr>
+      <w:proofErr w:type="spellStart"/>
+      <w:proofErr w:type="gramStart"/>
+      <w:r>
+        <w:rPr>
+          <w:rFonts w:ascii="Times New Roman" w:hAnsi="Times New Roman" w:cs="Times New Roman"/>
+          <w:sz w:val="28"/>
+          <w:szCs w:val="28"/>
+        </w:rPr>
+        <w:t>core.fscache</w:t>
+      </w:r>
+      <w:proofErr w:type="spellEnd"/>
+      <w:proofErr w:type="gramEnd"/>
+      <w:r>
+        <w:rPr>
+          <w:rFonts w:ascii="Times New Roman" w:hAnsi="Times New Roman" w:cs="Times New Roman"/>
+          <w:sz w:val="28"/>
+          <w:szCs w:val="28"/>
+        </w:rPr>
+        <w:t>=true</w:t>
+      </w:r>
+    </w:p>
+    <w:p>
+      <w:pPr>
+        <w:rPr>
+          <w:rFonts w:ascii="Times New Roman" w:hAnsi="Times New Roman" w:cs="Times New Roman"/>
+          <w:sz w:val="28"/>
+          <w:szCs w:val="28"/>
+        </w:rPr>
+      </w:pPr>
+      <w:proofErr w:type="spellStart"/>
+      <w:proofErr w:type="gramStart"/>
+      <w:r>
+        <w:rPr>
+          <w:rFonts w:ascii="Times New Roman" w:hAnsi="Times New Roman" w:cs="Times New Roman"/>
+          <w:sz w:val="28"/>
+          <w:szCs w:val="28"/>
+        </w:rPr>
+        <w:t>core.symlinks</w:t>
+      </w:r>
+      <w:proofErr w:type="spellEnd"/>
+      <w:proofErr w:type="gramEnd"/>
+      <w:r>
+        <w:rPr>
+          <w:rFonts w:ascii="Times New Roman" w:hAnsi="Times New Roman" w:cs="Times New Roman"/>
+          <w:sz w:val="28"/>
+          <w:szCs w:val="28"/>
+        </w:rPr>
+        <w:t>=false</w:t>
+      </w:r>
+    </w:p>
+    <w:p>
+      <w:pPr>
+        <w:rPr>
+          <w:rFonts w:ascii="Times New Roman" w:hAnsi="Times New Roman" w:cs="Times New Roman"/>
+          <w:sz w:val="28"/>
+          <w:szCs w:val="28"/>
+        </w:rPr>
+      </w:pPr>
+      <w:proofErr w:type="spellStart"/>
+      <w:proofErr w:type="gramStart"/>
+      <w:r>
+        <w:rPr>
+          <w:rFonts w:ascii="Times New Roman" w:hAnsi="Times New Roman" w:cs="Times New Roman"/>
+          <w:sz w:val="28"/>
+          <w:szCs w:val="28"/>
+        </w:rPr>
+        <w:t>pull.rebase</w:t>
+      </w:r>
+      <w:proofErr w:type="spellEnd"/>
+      <w:proofErr w:type="gramEnd"/>
+      <w:r>
+        <w:rPr>
+          <w:rFonts w:ascii="Times New Roman" w:hAnsi="Times New Roman" w:cs="Times New Roman"/>
+          <w:sz w:val="28"/>
+          <w:szCs w:val="28"/>
+        </w:rPr>
+        <w:t>=false</w:t>
+      </w:r>
+    </w:p>
+    <w:p>
+      <w:pPr>
+        <w:rPr>
+          <w:rFonts w:ascii="Times New Roman" w:hAnsi="Times New Roman" w:cs="Times New Roman"/>
+          <w:sz w:val="28"/>
+          <w:szCs w:val="28"/>
+        </w:rPr>
+      </w:pPr>
+      <w:proofErr w:type="spellStart"/>
+      <w:proofErr w:type="gramStart"/>
+      <w:r>
+        <w:rPr>
+          <w:rFonts w:ascii="Times New Roman" w:hAnsi="Times New Roman" w:cs="Times New Roman"/>
+          <w:sz w:val="28"/>
+          <w:szCs w:val="28"/>
+        </w:rPr>
+        <w:t>credential.helper</w:t>
+      </w:r>
+      <w:proofErr w:type="spellEnd"/>
+      <w:proofErr w:type="gramEnd"/>
+      <w:r>
+        <w:rPr>
+          <w:rFonts w:ascii="Times New Roman" w:hAnsi="Times New Roman" w:cs="Times New Roman"/>
+          <w:sz w:val="28"/>
+          <w:szCs w:val="28"/>
+        </w:rPr>
+        <w:t>=manager</w:t>
+      </w:r>
+    </w:p>
+    <w:p>
+      <w:pPr>
+        <w:rPr>
+          <w:rFonts w:ascii="Times New Roman" w:hAnsi="Times New Roman" w:cs="Times New Roman"/>
+          <w:sz w:val="28"/>
+          <w:szCs w:val="28"/>
+        </w:rPr>
+      </w:pPr>
+      <w:proofErr w:type="spellStart"/>
+      <w:proofErr w:type="gramStart"/>
+      <w:r>
+        <w:rPr>
+          <w:rFonts w:ascii="Times New Roman" w:hAnsi="Times New Roman" w:cs="Times New Roman"/>
+          <w:sz w:val="28"/>
+          <w:szCs w:val="28"/>
+        </w:rPr>
+        <w:t>credential.https</w:t>
+      </w:r>
+      <w:proofErr w:type="spellEnd"/>
+      <w:r>
+        <w:rPr>
+          <w:rFonts w:ascii="Times New Roman" w:hAnsi="Times New Roman" w:cs="Times New Roman"/>
+          <w:sz w:val="28"/>
+          <w:szCs w:val="28"/>
+        </w:rPr>
+        <w:t>://dev.azure.com.usehttppath=true</w:t>
+      </w:r>
+      <w:proofErr w:type="gramEnd"/>
+    </w:p>
+    <w:p>
+      <w:pPr>
+        <w:rPr>
+          <w:rFonts w:ascii="Times New Roman" w:hAnsi="Times New Roman" w:cs="Times New Roman"/>
+          <w:sz w:val="28"/>
+          <w:szCs w:val="28"/>
+        </w:rPr>
+      </w:pPr>
+      <w:proofErr w:type="spellStart"/>
+      <w:proofErr w:type="gramStart"/>
+      <w:r>
+        <w:rPr>
+          <w:rFonts w:ascii="Times New Roman" w:hAnsi="Times New Roman" w:cs="Times New Roman"/>
+          <w:sz w:val="28"/>
+          <w:szCs w:val="28"/>
+        </w:rPr>
+        <w:t>init.defaultbranch</w:t>
+      </w:r>
+      <w:proofErr w:type="spellEnd"/>
+      <w:proofErr w:type="gramEnd"/>
+      <w:r>
+        <w:rPr>
+          <w:rFonts w:ascii="Times New Roman" w:hAnsi="Times New Roman" w:cs="Times New Roman"/>
+          <w:sz w:val="28"/>
+          <w:szCs w:val="28"/>
+        </w:rPr>
+        <w:t>=master</w:t>
+      </w:r>
+    </w:p>
+    <w:p>
+      <w:pPr>
+        <w:rPr>
+          <w:rFonts w:ascii="Times New Roman" w:hAnsi="Times New Roman" w:cs="Times New Roman"/>
+          <w:sz w:val="28"/>
+          <w:szCs w:val="28"/>
+        </w:rPr>
+      </w:pPr>
+      <w:proofErr w:type="spellStart"/>
+      <w:proofErr w:type="gramStart"/>
+      <w:r>
+        <w:rPr>
+          <w:rFonts w:ascii="Times New Roman" w:hAnsi="Times New Roman" w:cs="Times New Roman"/>
+          <w:sz w:val="28"/>
+          <w:szCs w:val="28"/>
+        </w:rPr>
+        <w:t>filter.lfs.clean</w:t>
+      </w:r>
+      <w:proofErr w:type="spellEnd"/>
+      <w:proofErr w:type="gramEnd"/>
+      <w:r>
+        <w:rPr>
+          <w:rFonts w:ascii="Times New Roman" w:hAnsi="Times New Roman" w:cs="Times New Roman"/>
+          <w:sz w:val="28"/>
+          <w:szCs w:val="28"/>
+        </w:rPr>
+        <w:t>=git-</w:t>
+      </w:r>
+      <w:proofErr w:type="spellStart"/>
+      <w:r>
+        <w:rPr>
+          <w:rFonts w:ascii="Times New Roman" w:hAnsi="Times New Roman" w:cs="Times New Roman"/>
+          <w:sz w:val="28"/>
+          <w:szCs w:val="28"/>
+        </w:rPr>
+        <w:t>lfs</w:t>
+      </w:r>
+      <w:proofErr w:type="spellEnd"/>
+      <w:r>
+        <w:rPr>
+          <w:rFonts w:ascii="Times New Roman" w:hAnsi="Times New Roman" w:cs="Times New Roman"/>
+          <w:sz w:val="28"/>
+          <w:szCs w:val="28"/>
+        </w:rPr>
+        <w:t xml:space="preserve"> clean -- %f</w:t>
+      </w:r>
+    </w:p>
+    <w:p>
+      <w:pPr>
+        <w:rPr>
+          <w:rFonts w:ascii="Times New Roman" w:hAnsi="Times New Roman" w:cs="Times New Roman"/>
+          <w:sz w:val="28"/>
+          <w:szCs w:val="28"/>
+        </w:rPr>
+      </w:pPr>
+      <w:proofErr w:type="spellStart"/>
+      <w:proofErr w:type="gramStart"/>
+      <w:r>
+        <w:rPr>
+          <w:rFonts w:ascii="Times New Roman" w:hAnsi="Times New Roman" w:cs="Times New Roman"/>
+          <w:sz w:val="28"/>
+          <w:szCs w:val="28"/>
+        </w:rPr>
+        <w:t>filter.lfs.smudge</w:t>
+      </w:r>
+      <w:proofErr w:type="spellEnd"/>
+      <w:proofErr w:type="gramEnd"/>
+      <w:r>
+        <w:rPr>
+          <w:rFonts w:ascii="Times New Roman" w:hAnsi="Times New Roman" w:cs="Times New Roman"/>
+          <w:sz w:val="28"/>
+          <w:szCs w:val="28"/>
+        </w:rPr>
+        <w:t>=git-</w:t>
+      </w:r>
+      <w:proofErr w:type="spellStart"/>
+      <w:r>
+        <w:rPr>
+          <w:rFonts w:ascii="Times New Roman" w:hAnsi="Times New Roman" w:cs="Times New Roman"/>
+          <w:sz w:val="28"/>
+          <w:szCs w:val="28"/>
+        </w:rPr>
+        <w:t>lfs</w:t>
+      </w:r>
+      <w:proofErr w:type="spellEnd"/>
+      <w:r>
+        <w:rPr>
+          <w:rFonts w:ascii="Times New Roman" w:hAnsi="Times New Roman" w:cs="Times New Roman"/>
+          <w:sz w:val="28"/>
+          <w:szCs w:val="28"/>
+        </w:rPr>
+        <w:t xml:space="preserve"> smudge -- %f</w:t>
+      </w:r>
+    </w:p>
+    <w:p>
+      <w:pPr>
+        <w:rPr>
+          <w:rFonts w:ascii="Times New Roman" w:hAnsi="Times New Roman" w:cs="Times New Roman"/>
+          <w:sz w:val="28"/>
+          <w:szCs w:val="28"/>
+        </w:rPr>
+      </w:pPr>
+      <w:proofErr w:type="spellStart"/>
+      <w:proofErr w:type="gramStart"/>
+      <w:r>
+        <w:rPr>
+          <w:rFonts w:ascii="Times New Roman" w:hAnsi="Times New Roman" w:cs="Times New Roman"/>
+          <w:sz w:val="28"/>
+          <w:szCs w:val="28"/>
+        </w:rPr>
+        <w:t>filter.lfs.process</w:t>
+      </w:r>
+      <w:proofErr w:type="spellEnd"/>
+      <w:proofErr w:type="gramEnd"/>
+      <w:r>
+        <w:rPr>
+          <w:rFonts w:ascii="Times New Roman" w:hAnsi="Times New Roman" w:cs="Times New Roman"/>
+          <w:sz w:val="28"/>
+          <w:szCs w:val="28"/>
+        </w:rPr>
+        <w:t>=git-</w:t>
+      </w:r>
+      <w:proofErr w:type="spellStart"/>
+      <w:r>
+        <w:rPr>
+          <w:rFonts w:ascii="Times New Roman" w:hAnsi="Times New Roman" w:cs="Times New Roman"/>
+          <w:sz w:val="28"/>
+          <w:szCs w:val="28"/>
+        </w:rPr>
+        <w:t>lfs</w:t>
+      </w:r>
+      <w:proofErr w:type="spellEnd"/>
+      <w:r>
+        <w:rPr>
+          <w:rFonts w:ascii="Times New Roman" w:hAnsi="Times New Roman" w:cs="Times New Roman"/>
+          <w:sz w:val="28"/>
+          <w:szCs w:val="28"/>
+        </w:rPr>
+        <w:t xml:space="preserve"> filter-process</w:t>
+      </w:r>
+    </w:p>
+    <w:p>
+      <w:pPr>
+        <w:rPr>
+          <w:rFonts w:ascii="Times New Roman" w:hAnsi="Times New Roman" w:cs="Times New Roman"/>
+          <w:sz w:val="28"/>
+          <w:szCs w:val="28"/>
+        </w:rPr>
+      </w:pPr>
+      <w:proofErr w:type="spellStart"/>
+      <w:proofErr w:type="gramStart"/>
+      <w:r>
+        <w:rPr>
+          <w:rFonts w:ascii="Times New Roman" w:hAnsi="Times New Roman" w:cs="Times New Roman"/>
+          <w:sz w:val="28"/>
+          <w:szCs w:val="28"/>
+        </w:rPr>
+        <w:t>filter.lfs.required</w:t>
+      </w:r>
+      <w:proofErr w:type="spellEnd"/>
+      <w:proofErr w:type="gramEnd"/>
+      <w:r>
+        <w:rPr>
+          <w:rFonts w:ascii="Times New Roman" w:hAnsi="Times New Roman" w:cs="Times New Roman"/>
+          <w:sz w:val="28"/>
+          <w:szCs w:val="28"/>
+        </w:rPr>
+        <w:t>=true</w:t>
       </w:r>
     </w:p>
     <w:p>
@@ -1056,98 +1543,170 @@
           <w:szCs w:val="28"/>
         </w:rPr>
       </w:pPr>
-      <w:r>
-        <w:rPr>
-          <w:rFonts w:ascii="Times New Roman" w:hAnsi="Times New Roman" w:cs="Times New Roman"/>
-          <w:sz w:val="28"/>
-          <w:szCs w:val="28"/>
-        </w:rPr>
-        <w:t>core.repositoryformatversion=0</w:t>
-      </w:r>
-    </w:p>
-    <w:p>
-      <w:pPr>
-        <w:rPr>
-          <w:rFonts w:ascii="Times New Roman" w:hAnsi="Times New Roman" w:cs="Times New Roman"/>
-          <w:sz w:val="28"/>
-          <w:szCs w:val="28"/>
-        </w:rPr>
-      </w:pPr>
-      <w:r>
-        <w:rPr>
-          <w:rFonts w:ascii="Times New Roman" w:hAnsi="Times New Roman" w:cs="Times New Roman"/>
-          <w:sz w:val="28"/>
-          <w:szCs w:val="28"/>
-        </w:rPr>
-        <w:t>core.filemode=false</w:t>
-      </w:r>
-    </w:p>
-    <w:p>
-      <w:pPr>
-        <w:rPr>
-          <w:rFonts w:ascii="Times New Roman" w:hAnsi="Times New Roman" w:cs="Times New Roman"/>
-          <w:sz w:val="28"/>
-          <w:szCs w:val="28"/>
-        </w:rPr>
-      </w:pPr>
-      <w:r>
-        <w:rPr>
-          <w:rFonts w:ascii="Times New Roman" w:hAnsi="Times New Roman" w:cs="Times New Roman"/>
-          <w:sz w:val="28"/>
-          <w:szCs w:val="28"/>
-        </w:rPr>
-        <w:t>core.bare=false</w:t>
-      </w:r>
-    </w:p>
-    <w:p>
-      <w:pPr>
-        <w:rPr>
-          <w:rFonts w:ascii="Times New Roman" w:hAnsi="Times New Roman" w:cs="Times New Roman"/>
-          <w:sz w:val="28"/>
-          <w:szCs w:val="28"/>
-        </w:rPr>
-      </w:pPr>
-      <w:r>
-        <w:rPr>
-          <w:rFonts w:ascii="Times New Roman" w:hAnsi="Times New Roman" w:cs="Times New Roman"/>
-          <w:sz w:val="28"/>
-          <w:szCs w:val="28"/>
-        </w:rPr>
-        <w:t>core.logallrefupdates=true</w:t>
-      </w:r>
-    </w:p>
-    <w:p>
-      <w:pPr>
-        <w:rPr>
-          <w:rFonts w:ascii="Times New Roman" w:hAnsi="Times New Roman" w:cs="Times New Roman"/>
-          <w:sz w:val="28"/>
-          <w:szCs w:val="28"/>
-        </w:rPr>
-      </w:pPr>
-      <w:r>
-        <w:rPr>
-          <w:rFonts w:ascii="Times New Roman" w:hAnsi="Times New Roman" w:cs="Times New Roman"/>
-          <w:sz w:val="28"/>
-          <w:szCs w:val="28"/>
-        </w:rPr>
-        <w:t>core.symlinks=false</w:t>
-      </w:r>
-    </w:p>
-    <w:p>
-      <w:pPr>
-        <w:rPr>
-          <w:rFonts w:ascii="Times New Roman" w:hAnsi="Times New Roman" w:cs="Times New Roman"/>
-          <w:sz w:val="28"/>
-          <w:szCs w:val="28"/>
-        </w:rPr>
-      </w:pPr>
-      <w:r>
-        <w:rPr>
-          <w:rFonts w:ascii="Times New Roman" w:hAnsi="Times New Roman" w:cs="Times New Roman"/>
-          <w:sz w:val="28"/>
-          <w:szCs w:val="28"/>
-        </w:rPr>
-        <w:t>core.ignorecase=true</w:t>
+      <w:proofErr w:type="spellStart"/>
+      <w:proofErr w:type="gramStart"/>
+      <w:r>
+        <w:rPr>
+          <w:rFonts w:ascii="Times New Roman" w:hAnsi="Times New Roman" w:cs="Times New Roman"/>
+          <w:sz w:val="28"/>
+          <w:szCs w:val="28"/>
+        </w:rPr>
+        <w:t>core.repositoryformatversion</w:t>
+      </w:r>
+      <w:proofErr w:type="spellEnd"/>
+      <w:proofErr w:type="gramEnd"/>
+      <w:r>
+        <w:rPr>
+          <w:rFonts w:ascii="Times New Roman" w:hAnsi="Times New Roman" w:cs="Times New Roman"/>
+          <w:sz w:val="28"/>
+          <w:szCs w:val="28"/>
+        </w:rPr>
+        <w:t>=0</w:t>
+      </w:r>
+    </w:p>
+    <w:p>
+      <w:pPr>
+        <w:rPr>
+          <w:rFonts w:ascii="Times New Roman" w:hAnsi="Times New Roman" w:cs="Times New Roman"/>
+          <w:sz w:val="28"/>
+          <w:szCs w:val="28"/>
+        </w:rPr>
+      </w:pPr>
+      <w:proofErr w:type="spellStart"/>
+      <w:proofErr w:type="gramStart"/>
+      <w:r>
+        <w:rPr>
+          <w:rFonts w:ascii="Times New Roman" w:hAnsi="Times New Roman" w:cs="Times New Roman"/>
+          <w:sz w:val="28"/>
+          <w:szCs w:val="28"/>
+        </w:rPr>
+        <w:t>core.filemode</w:t>
+      </w:r>
+      <w:proofErr w:type="spellEnd"/>
+      <w:proofErr w:type="gramEnd"/>
+      <w:r>
+        <w:rPr>
+          <w:rFonts w:ascii="Times New Roman" w:hAnsi="Times New Roman" w:cs="Times New Roman"/>
+          <w:sz w:val="28"/>
+          <w:szCs w:val="28"/>
+        </w:rPr>
+        <w:t>=false</w:t>
+      </w:r>
+    </w:p>
+    <w:p>
+      <w:pPr>
+        <w:rPr>
+          <w:rFonts w:ascii="Times New Roman" w:hAnsi="Times New Roman" w:cs="Times New Roman"/>
+          <w:sz w:val="28"/>
+          <w:szCs w:val="28"/>
+        </w:rPr>
+      </w:pPr>
+      <w:proofErr w:type="spellStart"/>
+      <w:proofErr w:type="gramStart"/>
+      <w:r>
+        <w:rPr>
+          <w:rFonts w:ascii="Times New Roman" w:hAnsi="Times New Roman" w:cs="Times New Roman"/>
+          <w:sz w:val="28"/>
+          <w:szCs w:val="28"/>
+        </w:rPr>
+        <w:t>core.bare</w:t>
+      </w:r>
+      <w:proofErr w:type="spellEnd"/>
+      <w:proofErr w:type="gramEnd"/>
+      <w:r>
+        <w:rPr>
+          <w:rFonts w:ascii="Times New Roman" w:hAnsi="Times New Roman" w:cs="Times New Roman"/>
+          <w:sz w:val="28"/>
+          <w:szCs w:val="28"/>
+        </w:rPr>
+        <w:t>=false</w:t>
+      </w:r>
+    </w:p>
+    <w:p>
+      <w:pPr>
+        <w:rPr>
+          <w:rFonts w:ascii="Times New Roman" w:hAnsi="Times New Roman" w:cs="Times New Roman"/>
+          <w:sz w:val="28"/>
+          <w:szCs w:val="28"/>
+        </w:rPr>
+      </w:pPr>
+      <w:proofErr w:type="spellStart"/>
+      <w:proofErr w:type="gramStart"/>
+      <w:r>
+        <w:rPr>
+          <w:rFonts w:ascii="Times New Roman" w:hAnsi="Times New Roman" w:cs="Times New Roman"/>
+          <w:sz w:val="28"/>
+          <w:szCs w:val="28"/>
+        </w:rPr>
+        <w:t>core.logallrefupdates</w:t>
+      </w:r>
+      <w:proofErr w:type="spellEnd"/>
+      <w:proofErr w:type="gramEnd"/>
+      <w:r>
+        <w:rPr>
+          <w:rFonts w:ascii="Times New Roman" w:hAnsi="Times New Roman" w:cs="Times New Roman"/>
+          <w:sz w:val="28"/>
+          <w:szCs w:val="28"/>
+        </w:rPr>
+        <w:t>=true</w:t>
+      </w:r>
+    </w:p>
+    <w:p>
+      <w:pPr>
+        <w:rPr>
+          <w:rFonts w:ascii="Times New Roman" w:hAnsi="Times New Roman" w:cs="Times New Roman"/>
+          <w:sz w:val="28"/>
+          <w:szCs w:val="28"/>
+        </w:rPr>
+      </w:pPr>
+      <w:proofErr w:type="spellStart"/>
+      <w:proofErr w:type="gramStart"/>
+      <w:r>
+        <w:rPr>
+          <w:rFonts w:ascii="Times New Roman" w:hAnsi="Times New Roman" w:cs="Times New Roman"/>
+          <w:sz w:val="28"/>
+          <w:szCs w:val="28"/>
+        </w:rPr>
+        <w:t>core.symlinks</w:t>
+      </w:r>
+      <w:proofErr w:type="spellEnd"/>
+      <w:proofErr w:type="gramEnd"/>
+      <w:r>
+        <w:rPr>
+          <w:rFonts w:ascii="Times New Roman" w:hAnsi="Times New Roman" w:cs="Times New Roman"/>
+          <w:sz w:val="28"/>
+          <w:szCs w:val="28"/>
+        </w:rPr>
+        <w:t>=false</w:t>
+      </w:r>
+    </w:p>
+    <w:p>
+      <w:pPr>
+        <w:rPr>
+          <w:rFonts w:ascii="Times New Roman" w:hAnsi="Times New Roman" w:cs="Times New Roman"/>
+          <w:sz w:val="28"/>
+          <w:szCs w:val="28"/>
+        </w:rPr>
+      </w:pPr>
+      <w:proofErr w:type="spellStart"/>
+      <w:proofErr w:type="gramStart"/>
+      <w:r>
+        <w:rPr>
+          <w:rFonts w:ascii="Times New Roman" w:hAnsi="Times New Roman" w:cs="Times New Roman"/>
+          <w:sz w:val="28"/>
+          <w:szCs w:val="28"/>
+        </w:rPr>
+        <w:t>core.ignorecase</w:t>
+      </w:r>
+      <w:proofErr w:type="spellEnd"/>
+      <w:proofErr w:type="gramEnd"/>
+      <w:r>
+        <w:rPr>
+          <w:rFonts w:ascii="Times New Roman" w:hAnsi="Times New Roman" w:cs="Times New Roman"/>
+          <w:sz w:val="28"/>
+          <w:szCs w:val="28"/>
+        </w:rPr>
+        <w:t>=true</w:t>
       </w:r>
     </w:p>
     <w:p>
@@ -1175,47 +1734,107 @@
           <w:szCs w:val="28"/>
         </w:rPr>
       </w:pPr>
-      <w:r>
-        <w:rPr>
-          <w:rFonts w:ascii="Times New Roman" w:hAnsi="Times New Roman" w:cs="Times New Roman"/>
-          <w:sz w:val="28"/>
-          <w:szCs w:val="28"/>
-        </w:rPr>
-        <w:t>remote.origin.fetch=+refs/heads/*:refs/remotes/origin/*</w:t>
-      </w:r>
-    </w:p>
-    <w:p>
-      <w:pPr>
-        <w:rPr>
-          <w:rFonts w:ascii="Times New Roman" w:hAnsi="Times New Roman" w:cs="Times New Roman"/>
-          <w:sz w:val="28"/>
-          <w:szCs w:val="28"/>
-        </w:rPr>
-      </w:pPr>
-      <w:r>
-        <w:rPr>
-          <w:rFonts w:ascii="Times New Roman" w:hAnsi="Times New Roman" w:cs="Times New Roman"/>
-          <w:sz w:val="28"/>
-          <w:szCs w:val="28"/>
-        </w:rPr>
-        <w:t>branch.master.remote=origin</w:t>
-      </w:r>
-    </w:p>
-    <w:p>
-      <w:pPr>
-        <w:rPr>
-          <w:rFonts w:ascii="Times New Roman" w:hAnsi="Times New Roman" w:cs="Times New Roman"/>
-          <w:sz w:val="28"/>
-          <w:szCs w:val="28"/>
-        </w:rPr>
-      </w:pPr>
-      <w:r>
-        <w:rPr>
-          <w:rFonts w:ascii="Times New Roman" w:hAnsi="Times New Roman" w:cs="Times New Roman"/>
-          <w:sz w:val="28"/>
-          <w:szCs w:val="28"/>
-        </w:rPr>
-        <w:t>branch.master.merge=refs/heads/master</w:t>
+      <w:proofErr w:type="spellStart"/>
+      <w:proofErr w:type="gramStart"/>
+      <w:r>
+        <w:rPr>
+          <w:rFonts w:ascii="Times New Roman" w:hAnsi="Times New Roman" w:cs="Times New Roman"/>
+          <w:sz w:val="28"/>
+          <w:szCs w:val="28"/>
+        </w:rPr>
+        <w:t>remote.origin</w:t>
+      </w:r>
+      <w:proofErr w:type="gramEnd"/>
+      <w:r>
+        <w:rPr>
+          <w:rFonts w:ascii="Times New Roman" w:hAnsi="Times New Roman" w:cs="Times New Roman"/>
+          <w:sz w:val="28"/>
+          <w:szCs w:val="28"/>
+        </w:rPr>
+        <w:t>.fetch</w:t>
+      </w:r>
+      <w:proofErr w:type="spellEnd"/>
+      <w:r>
+        <w:rPr>
+          <w:rFonts w:ascii="Times New Roman" w:hAnsi="Times New Roman" w:cs="Times New Roman"/>
+          <w:sz w:val="28"/>
+          <w:szCs w:val="28"/>
+        </w:rPr>
+        <w:t>=+refs/heads/*:refs/remotes/origin/*</w:t>
+      </w:r>
+    </w:p>
+    <w:p>
+      <w:pPr>
+        <w:rPr>
+          <w:rFonts w:ascii="Times New Roman" w:hAnsi="Times New Roman" w:cs="Times New Roman"/>
+          <w:sz w:val="28"/>
+          <w:szCs w:val="28"/>
+        </w:rPr>
+      </w:pPr>
+      <w:proofErr w:type="spellStart"/>
+      <w:proofErr w:type="gramStart"/>
+      <w:r>
+        <w:rPr>
+          <w:rFonts w:ascii="Times New Roman" w:hAnsi="Times New Roman" w:cs="Times New Roman"/>
+          <w:sz w:val="28"/>
+          <w:szCs w:val="28"/>
+        </w:rPr>
+        <w:t>branch.master</w:t>
+      </w:r>
+      <w:proofErr w:type="gramEnd"/>
+      <w:r>
+        <w:rPr>
+          <w:rFonts w:ascii="Times New Roman" w:hAnsi="Times New Roman" w:cs="Times New Roman"/>
+          <w:sz w:val="28"/>
+          <w:szCs w:val="28"/>
+        </w:rPr>
+        <w:t>.remote</w:t>
+      </w:r>
+      <w:proofErr w:type="spellEnd"/>
+      <w:r>
+        <w:rPr>
+          <w:rFonts w:ascii="Times New Roman" w:hAnsi="Times New Roman" w:cs="Times New Roman"/>
+          <w:sz w:val="28"/>
+          <w:szCs w:val="28"/>
+        </w:rPr>
+        <w:t>=origin</w:t>
+      </w:r>
+    </w:p>
+    <w:p>
+      <w:pPr>
+        <w:rPr>
+          <w:rFonts w:ascii="Times New Roman" w:hAnsi="Times New Roman" w:cs="Times New Roman"/>
+          <w:sz w:val="28"/>
+          <w:szCs w:val="28"/>
+        </w:rPr>
+      </w:pPr>
+      <w:proofErr w:type="spellStart"/>
+      <w:proofErr w:type="gramStart"/>
+      <w:r>
+        <w:rPr>
+          <w:rFonts w:ascii="Times New Roman" w:hAnsi="Times New Roman" w:cs="Times New Roman"/>
+          <w:sz w:val="28"/>
+          <w:szCs w:val="28"/>
+        </w:rPr>
+        <w:t>branch.master</w:t>
+      </w:r>
+      <w:proofErr w:type="gramEnd"/>
+      <w:r>
+        <w:rPr>
+          <w:rFonts w:ascii="Times New Roman" w:hAnsi="Times New Roman" w:cs="Times New Roman"/>
+          <w:sz w:val="28"/>
+          <w:szCs w:val="28"/>
+        </w:rPr>
+        <w:t>.merge</w:t>
+      </w:r>
+      <w:proofErr w:type="spellEnd"/>
+      <w:r>
+        <w:rPr>
+          <w:rFonts w:ascii="Times New Roman" w:hAnsi="Times New Roman" w:cs="Times New Roman"/>
+          <w:sz w:val="28"/>
+          <w:szCs w:val="28"/>
+        </w:rPr>
+        <w:t>=refs/heads/master</w:t>
       </w:r>
     </w:p>
     <w:p>
@@ -1272,7 +1891,25 @@
           <w:sz w:val="28"/>
           <w:szCs w:val="28"/>
         </w:rPr>
-        <w:t>git clone&lt;repository_url&gt;</w:t>
+        <w:t>git clone&lt;</w:t>
+      </w:r>
+      <w:proofErr w:type="spellStart"/>
+      <w:r>
+        <w:rPr>
+          <w:rFonts w:ascii="Times New Roman" w:hAnsi="Times New Roman" w:cs="Times New Roman"/>
+          <w:sz w:val="28"/>
+          <w:szCs w:val="28"/>
+        </w:rPr>
+        <w:t>repository_url</w:t>
+      </w:r>
+      <w:proofErr w:type="spellEnd"/>
+      <w:r>
+        <w:rPr>
+          <w:rFonts w:ascii="Times New Roman" w:hAnsi="Times New Roman" w:cs="Times New Roman"/>
+          <w:sz w:val="28"/>
+          <w:szCs w:val="28"/>
+        </w:rPr>
+        <w:t>&gt;</w:t>
       </w:r>
     </w:p>
     <w:p>
@@ -1294,7 +1931,71 @@
           <w:sz w:val="28"/>
           <w:szCs w:val="28"/>
         </w:rPr>
-        <w:t>We can find this repository_url under the homepage of git on the rightside , we are having a code which is in green colour ,while clicking on it there will be displayed urls of HTTPS,SSH,GIT HUB CLI.</w:t>
+        <w:t xml:space="preserve">We can find this </w:t>
+      </w:r>
+      <w:proofErr w:type="spellStart"/>
+      <w:r>
+        <w:rPr>
+          <w:rFonts w:ascii="Times New Roman" w:hAnsi="Times New Roman" w:cs="Times New Roman"/>
+          <w:sz w:val="28"/>
+          <w:szCs w:val="28"/>
+        </w:rPr>
+        <w:t>repository_url</w:t>
+      </w:r>
+      <w:proofErr w:type="spellEnd"/>
+      <w:r>
+        <w:rPr>
+          <w:rFonts w:ascii="Times New Roman" w:hAnsi="Times New Roman" w:cs="Times New Roman"/>
+          <w:sz w:val="28"/>
+          <w:szCs w:val="28"/>
+        </w:rPr>
+        <w:t xml:space="preserve"> under the homepage of git on the </w:t>
+      </w:r>
+      <w:proofErr w:type="spellStart"/>
+      <w:proofErr w:type="gramStart"/>
+      <w:r>
+        <w:rPr>
+          <w:rFonts w:ascii="Times New Roman" w:hAnsi="Times New Roman" w:cs="Times New Roman"/>
+          <w:sz w:val="28"/>
+          <w:szCs w:val="28"/>
+        </w:rPr>
+        <w:t>rightside</w:t>
+      </w:r>
+      <w:proofErr w:type="spellEnd"/>
+      <w:r>
+        <w:rPr>
+          <w:rFonts w:ascii="Times New Roman" w:hAnsi="Times New Roman" w:cs="Times New Roman"/>
+          <w:sz w:val="28"/>
+          <w:szCs w:val="28"/>
+        </w:rPr>
+        <w:t xml:space="preserve"> ,</w:t>
+      </w:r>
+      <w:proofErr w:type="gramEnd"/>
+      <w:r>
+        <w:rPr>
+          <w:rFonts w:ascii="Times New Roman" w:hAnsi="Times New Roman" w:cs="Times New Roman"/>
+          <w:sz w:val="28"/>
+          <w:szCs w:val="28"/>
+        </w:rPr>
+        <w:t xml:space="preserve"> we are having a code which is in green colour ,while clicking on it there will be displayed </w:t>
+      </w:r>
+      <w:proofErr w:type="spellStart"/>
+      <w:r>
+        <w:rPr>
+          <w:rFonts w:ascii="Times New Roman" w:hAnsi="Times New Roman" w:cs="Times New Roman"/>
+          <w:sz w:val="28"/>
+          <w:szCs w:val="28"/>
+        </w:rPr>
+        <w:t>urls</w:t>
+      </w:r>
+      <w:proofErr w:type="spellEnd"/>
+      <w:r>
+        <w:rPr>
+          <w:rFonts w:ascii="Times New Roman" w:hAnsi="Times New Roman" w:cs="Times New Roman"/>
+          <w:sz w:val="28"/>
+          <w:szCs w:val="28"/>
+        </w:rPr>
+        <w:t xml:space="preserve"> of HTTPS,SSH,GIT HUB CLI.</w:t>
       </w:r>
     </w:p>
     <w:p>
@@ -1701,7 +2402,25 @@
           <w:sz w:val="28"/>
           <w:szCs w:val="28"/>
         </w:rPr>
-        <w:t>This command is used to obtain a repository from an existing url.</w:t>
+        <w:t xml:space="preserve">This command is used to obtain a repository from an existing </w:t>
+      </w:r>
+      <w:proofErr w:type="spellStart"/>
+      <w:r>
+        <w:rPr>
+          <w:rFonts w:ascii="Times New Roman" w:hAnsi="Times New Roman" w:cs="Times New Roman"/>
+          <w:sz w:val="28"/>
+          <w:szCs w:val="28"/>
+        </w:rPr>
+        <w:t>url</w:t>
+      </w:r>
+      <w:proofErr w:type="spellEnd"/>
+      <w:r>
+        <w:rPr>
+          <w:rFonts w:ascii="Times New Roman" w:hAnsi="Times New Roman" w:cs="Times New Roman"/>
+          <w:sz w:val="28"/>
+          <w:szCs w:val="28"/>
+        </w:rPr>
+        <w:t>.</w:t>
       </w:r>
     </w:p>
     <w:p>
@@ -1903,7 +2622,25 @@
           <w:sz w:val="28"/>
           <w:szCs w:val="28"/>
         </w:rPr>
-        <w:t xml:space="preserve">  (use "git restore --staged &lt;file&gt;..." to unstage)</w:t>
+        <w:t xml:space="preserve">  (use "git restore --staged &lt;file&gt;..." to </w:t>
+      </w:r>
+      <w:proofErr w:type="spellStart"/>
+      <w:r>
+        <w:rPr>
+          <w:rFonts w:ascii="Times New Roman" w:hAnsi="Times New Roman" w:cs="Times New Roman"/>
+          <w:sz w:val="28"/>
+          <w:szCs w:val="28"/>
+        </w:rPr>
+        <w:t>unstage</w:t>
+      </w:r>
+      <w:proofErr w:type="spellEnd"/>
+      <w:r>
+        <w:rPr>
+          <w:rFonts w:ascii="Times New Roman" w:hAnsi="Times New Roman" w:cs="Times New Roman"/>
+          <w:sz w:val="28"/>
+          <w:szCs w:val="28"/>
+        </w:rPr>
+        <w:t>)</w:t>
       </w:r>
     </w:p>
     <w:p>
@@ -2014,8 +2751,18 @@
           <w:sz w:val="28"/>
           <w:szCs w:val="28"/>
         </w:rPr>
-        <w:t xml:space="preserve">        puropale_documents</w:t>
-      </w:r>
+        <w:t xml:space="preserve">        </w:t>
+      </w:r>
+      <w:proofErr w:type="spellStart"/>
+      <w:r>
+        <w:rPr>
+          <w:rFonts w:ascii="Times New Roman" w:hAnsi="Times New Roman" w:cs="Times New Roman"/>
+          <w:sz w:val="28"/>
+          <w:szCs w:val="28"/>
+        </w:rPr>
+        <w:t>puropale_documents</w:t>
+      </w:r>
+      <w:proofErr w:type="spellEnd"/>
     </w:p>
     <w:p>
       <w:pPr>
@@ -2044,8 +2791,18 @@
           <w:sz w:val="28"/>
           <w:szCs w:val="28"/>
         </w:rPr>
-        <w:t>current state of our working directories (modified, staged or untracked files )</w:t>
-      </w:r>
+        <w:t xml:space="preserve">current state of our working directories (modified, staged or untracked </w:t>
+      </w:r>
+      <w:proofErr w:type="gramStart"/>
+      <w:r>
+        <w:rPr>
+          <w:rFonts w:ascii="Times New Roman" w:hAnsi="Times New Roman" w:cs="Times New Roman"/>
+          <w:sz w:val="28"/>
+          <w:szCs w:val="28"/>
+        </w:rPr>
+        <w:t>files )</w:t>
+      </w:r>
+      <w:proofErr w:type="gramEnd"/>
     </w:p>
     <w:p>
       <w:pPr>
@@ -2125,8 +2882,18 @@
           <w:sz w:val="28"/>
           <w:szCs w:val="28"/>
         </w:rPr>
-        <w:t>$ git add puropale_documents</w:t>
-      </w:r>
+        <w:t xml:space="preserve">$ git add </w:t>
+      </w:r>
+      <w:proofErr w:type="spellStart"/>
+      <w:r>
+        <w:rPr>
+          <w:rFonts w:ascii="Times New Roman" w:hAnsi="Times New Roman" w:cs="Times New Roman"/>
+          <w:sz w:val="28"/>
+          <w:szCs w:val="28"/>
+        </w:rPr>
+        <w:t>puropale_documents</w:t>
+      </w:r>
+      <w:proofErr w:type="spellEnd"/>
     </w:p>
     <w:p>
       <w:pPr>
@@ -2331,7 +3098,43 @@
           <w:sz w:val="28"/>
           <w:szCs w:val="28"/>
         </w:rPr>
-        <w:t>hint:   git submodule add &lt;url&gt; Git</w:t>
+        <w:t xml:space="preserve">hint:   git submodule </w:t>
+      </w:r>
+      <w:proofErr w:type="gramStart"/>
+      <w:r>
+        <w:rPr>
+          <w:rFonts w:ascii="Times New Roman" w:hAnsi="Times New Roman" w:cs="Times New Roman"/>
+          <w:sz w:val="28"/>
+          <w:szCs w:val="28"/>
+        </w:rPr>
+        <w:t>add</w:t>
+      </w:r>
+      <w:proofErr w:type="gramEnd"/>
+      <w:r>
+        <w:rPr>
+          <w:rFonts w:ascii="Times New Roman" w:hAnsi="Times New Roman" w:cs="Times New Roman"/>
+          <w:sz w:val="28"/>
+          <w:szCs w:val="28"/>
+        </w:rPr>
+        <w:t xml:space="preserve"> &lt;</w:t>
+      </w:r>
+      <w:proofErr w:type="spellStart"/>
+      <w:r>
+        <w:rPr>
+          <w:rFonts w:ascii="Times New Roman" w:hAnsi="Times New Roman" w:cs="Times New Roman"/>
+          <w:sz w:val="28"/>
+          <w:szCs w:val="28"/>
+        </w:rPr>
+        <w:t>url</w:t>
+      </w:r>
+      <w:proofErr w:type="spellEnd"/>
+      <w:r>
+        <w:rPr>
+          <w:rFonts w:ascii="Times New Roman" w:hAnsi="Times New Roman" w:cs="Times New Roman"/>
+          <w:sz w:val="28"/>
+          <w:szCs w:val="28"/>
+        </w:rPr>
+        <w:t>&gt; Git</w:t>
       </w:r>
     </w:p>
     <w:p>
@@ -2467,7 +3270,27 @@
           <w:sz w:val="28"/>
           <w:szCs w:val="28"/>
         </w:rPr>
-        <w:t>hint: Disable this message with "git config set advice.addEmbeddedRepo false"</w:t>
+        <w:t xml:space="preserve">hint: Disable this message with "git config set </w:t>
+      </w:r>
+      <w:proofErr w:type="spellStart"/>
+      <w:proofErr w:type="gramStart"/>
+      <w:r>
+        <w:rPr>
+          <w:rFonts w:ascii="Times New Roman" w:hAnsi="Times New Roman" w:cs="Times New Roman"/>
+          <w:sz w:val="28"/>
+          <w:szCs w:val="28"/>
+        </w:rPr>
+        <w:t>advice.addEmbeddedRepo</w:t>
+      </w:r>
+      <w:proofErr w:type="spellEnd"/>
+      <w:proofErr w:type="gramEnd"/>
+      <w:r>
+        <w:rPr>
+          <w:rFonts w:ascii="Times New Roman" w:hAnsi="Times New Roman" w:cs="Times New Roman"/>
+          <w:sz w:val="28"/>
+          <w:szCs w:val="28"/>
+        </w:rPr>
+        <w:t xml:space="preserve"> false"</w:t>
       </w:r>
     </w:p>
     <w:p>
@@ -2548,21 +3371,49 @@
           <w:szCs w:val="28"/>
         </w:rPr>
       </w:pPr>
-      <w:r>
-        <w:rPr>
-          <w:rFonts w:ascii="Times New Roman" w:hAnsi="Times New Roman" w:cs="Times New Roman"/>
-          <w:sz w:val="28"/>
-          <w:szCs w:val="28"/>
-        </w:rPr>
-        <w:t xml:space="preserve">Example : </w:t>
-      </w:r>
-      <w:r>
-        <w:rPr>
-          <w:rFonts w:ascii="Times New Roman" w:hAnsi="Times New Roman" w:cs="Times New Roman"/>
-          <w:sz w:val="28"/>
-          <w:szCs w:val="28"/>
-        </w:rPr>
-        <w:t>$ git commit -m "added puropale"</w:t>
+      <w:proofErr w:type="gramStart"/>
+      <w:r>
+        <w:rPr>
+          <w:rFonts w:ascii="Times New Roman" w:hAnsi="Times New Roman" w:cs="Times New Roman"/>
+          <w:sz w:val="28"/>
+          <w:szCs w:val="28"/>
+        </w:rPr>
+        <w:t>Example :</w:t>
+      </w:r>
+      <w:proofErr w:type="gramEnd"/>
+      <w:r>
+        <w:rPr>
+          <w:rFonts w:ascii="Times New Roman" w:hAnsi="Times New Roman" w:cs="Times New Roman"/>
+          <w:sz w:val="28"/>
+          <w:szCs w:val="28"/>
+        </w:rPr>
+        <w:t xml:space="preserve"> </w:t>
+      </w:r>
+      <w:r>
+        <w:rPr>
+          <w:rFonts w:ascii="Times New Roman" w:hAnsi="Times New Roman" w:cs="Times New Roman"/>
+          <w:sz w:val="28"/>
+          <w:szCs w:val="28"/>
+        </w:rPr>
+        <w:t xml:space="preserve">$ git commit -m "added </w:t>
+      </w:r>
+      <w:proofErr w:type="spellStart"/>
+      <w:r>
+        <w:rPr>
+          <w:rFonts w:ascii="Times New Roman" w:hAnsi="Times New Roman" w:cs="Times New Roman"/>
+          <w:sz w:val="28"/>
+          <w:szCs w:val="28"/>
+        </w:rPr>
+        <w:t>puropale</w:t>
+      </w:r>
+      <w:proofErr w:type="spellEnd"/>
+      <w:r>
+        <w:rPr>
+          <w:rFonts w:ascii="Times New Roman" w:hAnsi="Times New Roman" w:cs="Times New Roman"/>
+          <w:sz w:val="28"/>
+          <w:szCs w:val="28"/>
+        </w:rPr>
+        <w:t>"</w:t>
       </w:r>
     </w:p>
     <w:p>
@@ -2596,41 +3447,87 @@
           <w:sz w:val="28"/>
           <w:szCs w:val="28"/>
         </w:rPr>
-        <w:t>[master 174907d] added puropale</w:t>
-      </w:r>
-    </w:p>
-    <w:p>
-      <w:pPr>
-        <w:rPr>
-          <w:rFonts w:ascii="Times New Roman" w:hAnsi="Times New Roman" w:cs="Times New Roman"/>
-          <w:sz w:val="28"/>
-          <w:szCs w:val="28"/>
-        </w:rPr>
-      </w:pPr>
-      <w:r>
-        <w:rPr>
-          <w:rFonts w:ascii="Times New Roman" w:hAnsi="Times New Roman" w:cs="Times New Roman"/>
-          <w:sz w:val="28"/>
-          <w:szCs w:val="28"/>
-        </w:rPr>
-        <w:t xml:space="preserve"> 1 file changed, 0 insertions(+), 0 deletions(-)</w:t>
-      </w:r>
-    </w:p>
-    <w:p>
-      <w:pPr>
-        <w:rPr>
-          <w:rFonts w:ascii="Times New Roman" w:hAnsi="Times New Roman" w:cs="Times New Roman"/>
-          <w:sz w:val="28"/>
-          <w:szCs w:val="28"/>
-        </w:rPr>
-      </w:pPr>
-      <w:r>
-        <w:rPr>
-          <w:rFonts w:ascii="Times New Roman" w:hAnsi="Times New Roman" w:cs="Times New Roman"/>
-          <w:sz w:val="28"/>
-          <w:szCs w:val="28"/>
-        </w:rPr>
-        <w:t xml:space="preserve"> rename example.py =&gt; puropale_documents (100%)</w:t>
+        <w:t xml:space="preserve">[master 174907d] added </w:t>
+      </w:r>
+      <w:proofErr w:type="spellStart"/>
+      <w:r>
+        <w:rPr>
+          <w:rFonts w:ascii="Times New Roman" w:hAnsi="Times New Roman" w:cs="Times New Roman"/>
+          <w:sz w:val="28"/>
+          <w:szCs w:val="28"/>
+        </w:rPr>
+        <w:t>puropale</w:t>
+      </w:r>
+      <w:proofErr w:type="spellEnd"/>
+    </w:p>
+    <w:p>
+      <w:pPr>
+        <w:rPr>
+          <w:rFonts w:ascii="Times New Roman" w:hAnsi="Times New Roman" w:cs="Times New Roman"/>
+          <w:sz w:val="28"/>
+          <w:szCs w:val="28"/>
+        </w:rPr>
+      </w:pPr>
+      <w:r>
+        <w:rPr>
+          <w:rFonts w:ascii="Times New Roman" w:hAnsi="Times New Roman" w:cs="Times New Roman"/>
+          <w:sz w:val="28"/>
+          <w:szCs w:val="28"/>
+        </w:rPr>
+        <w:t xml:space="preserve"> 1 file changed, 0 </w:t>
+      </w:r>
+      <w:proofErr w:type="gramStart"/>
+      <w:r>
+        <w:rPr>
+          <w:rFonts w:ascii="Times New Roman" w:hAnsi="Times New Roman" w:cs="Times New Roman"/>
+          <w:sz w:val="28"/>
+          <w:szCs w:val="28"/>
+        </w:rPr>
+        <w:t>insertions(</w:t>
+      </w:r>
+      <w:proofErr w:type="gramEnd"/>
+      <w:r>
+        <w:rPr>
+          <w:rFonts w:ascii="Times New Roman" w:hAnsi="Times New Roman" w:cs="Times New Roman"/>
+          <w:sz w:val="28"/>
+          <w:szCs w:val="28"/>
+        </w:rPr>
+        <w:t>+), 0 deletions(-)</w:t>
+      </w:r>
+    </w:p>
+    <w:p>
+      <w:pPr>
+        <w:rPr>
+          <w:rFonts w:ascii="Times New Roman" w:hAnsi="Times New Roman" w:cs="Times New Roman"/>
+          <w:sz w:val="28"/>
+          <w:szCs w:val="28"/>
+        </w:rPr>
+      </w:pPr>
+      <w:r>
+        <w:rPr>
+          <w:rFonts w:ascii="Times New Roman" w:hAnsi="Times New Roman" w:cs="Times New Roman"/>
+          <w:sz w:val="28"/>
+          <w:szCs w:val="28"/>
+        </w:rPr>
+        <w:t xml:space="preserve"> rename example.py =&gt; </w:t>
+      </w:r>
+      <w:proofErr w:type="spellStart"/>
+      <w:r>
+        <w:rPr>
+          <w:rFonts w:ascii="Times New Roman" w:hAnsi="Times New Roman" w:cs="Times New Roman"/>
+          <w:sz w:val="28"/>
+          <w:szCs w:val="28"/>
+        </w:rPr>
+        <w:t>puropale_documents</w:t>
+      </w:r>
+      <w:proofErr w:type="spellEnd"/>
+      <w:r>
+        <w:rPr>
+          <w:rFonts w:ascii="Times New Roman" w:hAnsi="Times New Roman" w:cs="Times New Roman"/>
+          <w:sz w:val="28"/>
+          <w:szCs w:val="28"/>
+        </w:rPr>
+        <w:t xml:space="preserve"> (100%)</w:t>
       </w:r>
     </w:p>
     <w:p>
@@ -2984,7 +3881,25 @@
           <w:sz w:val="28"/>
           <w:szCs w:val="28"/>
         </w:rPr>
-        <w:t>index 0000000..ecd9ca1</w:t>
+        <w:t xml:space="preserve">index </w:t>
+      </w:r>
+      <w:proofErr w:type="gramStart"/>
+      <w:r>
+        <w:rPr>
+          <w:rFonts w:ascii="Times New Roman" w:hAnsi="Times New Roman" w:cs="Times New Roman"/>
+          <w:sz w:val="28"/>
+          <w:szCs w:val="28"/>
+        </w:rPr>
+        <w:t>0000000..</w:t>
+      </w:r>
+      <w:proofErr w:type="gramEnd"/>
+      <w:r>
+        <w:rPr>
+          <w:rFonts w:ascii="Times New Roman" w:hAnsi="Times New Roman" w:cs="Times New Roman"/>
+          <w:sz w:val="28"/>
+          <w:szCs w:val="28"/>
+        </w:rPr>
+        <w:t>ecd9ca1</w:t>
       </w:r>
     </w:p>
     <w:p>
@@ -3074,8 +3989,36 @@
           <w:sz w:val="28"/>
           <w:szCs w:val="28"/>
         </w:rPr>
-        <w:t>diff --git a/puropale_documents b/puropale_documents</w:t>
-      </w:r>
+        <w:t>diff --git a/</w:t>
+      </w:r>
+      <w:proofErr w:type="spellStart"/>
+      <w:r>
+        <w:rPr>
+          <w:rFonts w:ascii="Times New Roman" w:hAnsi="Times New Roman" w:cs="Times New Roman"/>
+          <w:sz w:val="28"/>
+          <w:szCs w:val="28"/>
+        </w:rPr>
+        <w:t>puropale_documents</w:t>
+      </w:r>
+      <w:proofErr w:type="spellEnd"/>
+      <w:r>
+        <w:rPr>
+          <w:rFonts w:ascii="Times New Roman" w:hAnsi="Times New Roman" w:cs="Times New Roman"/>
+          <w:sz w:val="28"/>
+          <w:szCs w:val="28"/>
+        </w:rPr>
+        <w:t xml:space="preserve"> b/</w:t>
+      </w:r>
+      <w:proofErr w:type="spellStart"/>
+      <w:r>
+        <w:rPr>
+          <w:rFonts w:ascii="Times New Roman" w:hAnsi="Times New Roman" w:cs="Times New Roman"/>
+          <w:sz w:val="28"/>
+          <w:szCs w:val="28"/>
+        </w:rPr>
+        <w:t>puropale_documents</w:t>
+      </w:r>
+      <w:proofErr w:type="spellEnd"/>
     </w:p>
     <w:p>
       <w:pPr>
@@ -3110,7 +4053,25 @@
           <w:sz w:val="28"/>
           <w:szCs w:val="28"/>
         </w:rPr>
-        <w:t>index 0000000..e69de29</w:t>
+        <w:t xml:space="preserve">index </w:t>
+      </w:r>
+      <w:proofErr w:type="gramStart"/>
+      <w:r>
+        <w:rPr>
+          <w:rFonts w:ascii="Times New Roman" w:hAnsi="Times New Roman" w:cs="Times New Roman"/>
+          <w:sz w:val="28"/>
+          <w:szCs w:val="28"/>
+        </w:rPr>
+        <w:t>0000000..</w:t>
+      </w:r>
+      <w:proofErr w:type="gramEnd"/>
+      <w:r>
+        <w:rPr>
+          <w:rFonts w:ascii="Times New Roman" w:hAnsi="Times New Roman" w:cs="Times New Roman"/>
+          <w:sz w:val="28"/>
+          <w:szCs w:val="28"/>
+        </w:rPr>
+        <w:t>e69de29</w:t>
       </w:r>
     </w:p>
     <w:p>
@@ -3286,7 +4247,25 @@
           <w:sz w:val="28"/>
           <w:szCs w:val="28"/>
         </w:rPr>
-        <w:t xml:space="preserve"> Example : </w:t>
+        <w:t xml:space="preserve"> </w:t>
+      </w:r>
+      <w:proofErr w:type="gramStart"/>
+      <w:r>
+        <w:rPr>
+          <w:rFonts w:ascii="Times New Roman" w:hAnsi="Times New Roman" w:cs="Times New Roman"/>
+          <w:sz w:val="28"/>
+          <w:szCs w:val="28"/>
+        </w:rPr>
+        <w:t>Example :</w:t>
+      </w:r>
+      <w:proofErr w:type="gramEnd"/>
+      <w:r>
+        <w:rPr>
+          <w:rFonts w:ascii="Times New Roman" w:hAnsi="Times New Roman" w:cs="Times New Roman"/>
+          <w:sz w:val="28"/>
+          <w:szCs w:val="28"/>
+        </w:rPr>
+        <w:t xml:space="preserve"> </w:t>
       </w:r>
       <w:r>
         <w:rPr>
@@ -3324,13 +4303,23 @@
           <w:szCs w:val="28"/>
         </w:rPr>
       </w:pPr>
-      <w:r>
-        <w:rPr>
-          <w:rFonts w:ascii="Times New Roman" w:hAnsi="Times New Roman" w:cs="Times New Roman"/>
-          <w:sz w:val="28"/>
-          <w:szCs w:val="28"/>
-        </w:rPr>
-        <w:t>Unstaged changes after reset:</w:t>
+      <w:proofErr w:type="spellStart"/>
+      <w:r>
+        <w:rPr>
+          <w:rFonts w:ascii="Times New Roman" w:hAnsi="Times New Roman" w:cs="Times New Roman"/>
+          <w:sz w:val="28"/>
+          <w:szCs w:val="28"/>
+        </w:rPr>
+        <w:t>Unstaged</w:t>
+      </w:r>
+      <w:proofErr w:type="spellEnd"/>
+      <w:r>
+        <w:rPr>
+          <w:rFonts w:ascii="Times New Roman" w:hAnsi="Times New Roman" w:cs="Times New Roman"/>
+          <w:sz w:val="28"/>
+          <w:szCs w:val="28"/>
+        </w:rPr>
+        <w:t xml:space="preserve"> changes after reset:</w:t>
       </w:r>
     </w:p>
     <w:p>
@@ -3600,7 +4589,25 @@
           <w:sz w:val="28"/>
           <w:szCs w:val="28"/>
         </w:rPr>
-        <w:t>Author: NiharikaAnnepaka &lt;annepakaniharika@gmail.com&gt;</w:t>
+        <w:t xml:space="preserve">Author: </w:t>
+      </w:r>
+      <w:proofErr w:type="spellStart"/>
+      <w:r>
+        <w:rPr>
+          <w:rFonts w:ascii="Times New Roman" w:hAnsi="Times New Roman" w:cs="Times New Roman"/>
+          <w:sz w:val="28"/>
+          <w:szCs w:val="28"/>
+        </w:rPr>
+        <w:t>NiharikaAnnepaka</w:t>
+      </w:r>
+      <w:proofErr w:type="spellEnd"/>
+      <w:r>
+        <w:rPr>
+          <w:rFonts w:ascii="Times New Roman" w:hAnsi="Times New Roman" w:cs="Times New Roman"/>
+          <w:sz w:val="28"/>
+          <w:szCs w:val="28"/>
+        </w:rPr>
+        <w:t xml:space="preserve"> &lt;annepakaniharika@gmail.com&gt;</w:t>
       </w:r>
     </w:p>
     <w:p>
@@ -3646,8 +4653,18 @@
           <w:sz w:val="28"/>
           <w:szCs w:val="28"/>
         </w:rPr>
-        <w:t xml:space="preserve">    added puropale</w:t>
-      </w:r>
+        <w:t xml:space="preserve">    added </w:t>
+      </w:r>
+      <w:proofErr w:type="spellStart"/>
+      <w:r>
+        <w:rPr>
+          <w:rFonts w:ascii="Times New Roman" w:hAnsi="Times New Roman" w:cs="Times New Roman"/>
+          <w:sz w:val="28"/>
+          <w:szCs w:val="28"/>
+        </w:rPr>
+        <w:t>puropale</w:t>
+      </w:r>
+      <w:proofErr w:type="spellEnd"/>
     </w:p>
     <w:p>
       <w:pPr>
@@ -3692,7 +4709,25 @@
           <w:sz w:val="28"/>
           <w:szCs w:val="28"/>
         </w:rPr>
-        <w:t>Author: NiharikaAnnepaka &lt;annepakaniharika@gmail.com&gt;</w:t>
+        <w:t xml:space="preserve">Author: </w:t>
+      </w:r>
+      <w:proofErr w:type="spellStart"/>
+      <w:r>
+        <w:rPr>
+          <w:rFonts w:ascii="Times New Roman" w:hAnsi="Times New Roman" w:cs="Times New Roman"/>
+          <w:sz w:val="28"/>
+          <w:szCs w:val="28"/>
+        </w:rPr>
+        <w:t>NiharikaAnnepaka</w:t>
+      </w:r>
+      <w:proofErr w:type="spellEnd"/>
+      <w:r>
+        <w:rPr>
+          <w:rFonts w:ascii="Times New Roman" w:hAnsi="Times New Roman" w:cs="Times New Roman"/>
+          <w:sz w:val="28"/>
+          <w:szCs w:val="28"/>
+        </w:rPr>
+        <w:t xml:space="preserve"> &lt;annepakaniharika@gmail.com&gt;</w:t>
       </w:r>
     </w:p>
     <w:p>
@@ -3784,7 +4819,25 @@
           <w:sz w:val="28"/>
           <w:szCs w:val="28"/>
         </w:rPr>
-        <w:t>Author: NiharikaAnnepaka &lt;annepakaniharika@gmail.com&gt;</w:t>
+        <w:t xml:space="preserve">Author: </w:t>
+      </w:r>
+      <w:proofErr w:type="spellStart"/>
+      <w:r>
+        <w:rPr>
+          <w:rFonts w:ascii="Times New Roman" w:hAnsi="Times New Roman" w:cs="Times New Roman"/>
+          <w:sz w:val="28"/>
+          <w:szCs w:val="28"/>
+        </w:rPr>
+        <w:t>NiharikaAnnepaka</w:t>
+      </w:r>
+      <w:proofErr w:type="spellEnd"/>
+      <w:r>
+        <w:rPr>
+          <w:rFonts w:ascii="Times New Roman" w:hAnsi="Times New Roman" w:cs="Times New Roman"/>
+          <w:sz w:val="28"/>
+          <w:szCs w:val="28"/>
+        </w:rPr>
+        <w:t xml:space="preserve"> &lt;annepakaniharika@gmail.com&gt;</w:t>
       </w:r>
     </w:p>
     <w:p>
@@ -3876,7 +4929,25 @@
           <w:sz w:val="28"/>
           <w:szCs w:val="28"/>
         </w:rPr>
-        <w:t>Author: NiharikaAnnepaka &lt;annepakaniharika@gmail.com&gt;</w:t>
+        <w:t xml:space="preserve">Author: </w:t>
+      </w:r>
+      <w:proofErr w:type="spellStart"/>
+      <w:r>
+        <w:rPr>
+          <w:rFonts w:ascii="Times New Roman" w:hAnsi="Times New Roman" w:cs="Times New Roman"/>
+          <w:sz w:val="28"/>
+          <w:szCs w:val="28"/>
+        </w:rPr>
+        <w:t>NiharikaAnnepaka</w:t>
+      </w:r>
+      <w:proofErr w:type="spellEnd"/>
+      <w:r>
+        <w:rPr>
+          <w:rFonts w:ascii="Times New Roman" w:hAnsi="Times New Roman" w:cs="Times New Roman"/>
+          <w:sz w:val="28"/>
+          <w:szCs w:val="28"/>
+        </w:rPr>
+        <w:t xml:space="preserve"> &lt;annepakaniharika@gmail.com&gt;</w:t>
       </w:r>
     </w:p>
     <w:p>
@@ -3968,7 +5039,25 @@
           <w:sz w:val="28"/>
           <w:szCs w:val="28"/>
         </w:rPr>
-        <w:t>Author: NiharikaAnnepaka &lt;annepakaniharika@gmail.com&gt;</w:t>
+        <w:t xml:space="preserve">Author: </w:t>
+      </w:r>
+      <w:proofErr w:type="spellStart"/>
+      <w:r>
+        <w:rPr>
+          <w:rFonts w:ascii="Times New Roman" w:hAnsi="Times New Roman" w:cs="Times New Roman"/>
+          <w:sz w:val="28"/>
+          <w:szCs w:val="28"/>
+        </w:rPr>
+        <w:t>NiharikaAnnepaka</w:t>
+      </w:r>
+      <w:proofErr w:type="spellEnd"/>
+      <w:r>
+        <w:rPr>
+          <w:rFonts w:ascii="Times New Roman" w:hAnsi="Times New Roman" w:cs="Times New Roman"/>
+          <w:sz w:val="28"/>
+          <w:szCs w:val="28"/>
+        </w:rPr>
+        <w:t xml:space="preserve"> &lt;annepakaniharika@gmail.com&gt;</w:t>
       </w:r>
     </w:p>
     <w:p>
@@ -4052,13 +5141,23 @@
           <w:szCs w:val="28"/>
         </w:rPr>
       </w:pPr>
-      <w:r>
-        <w:rPr>
-          <w:rFonts w:ascii="Times New Roman" w:hAnsi="Times New Roman" w:cs="Times New Roman"/>
-          <w:sz w:val="28"/>
-          <w:szCs w:val="28"/>
-        </w:rPr>
-        <w:t xml:space="preserve">Output : </w:t>
+      <w:proofErr w:type="gramStart"/>
+      <w:r>
+        <w:rPr>
+          <w:rFonts w:ascii="Times New Roman" w:hAnsi="Times New Roman" w:cs="Times New Roman"/>
+          <w:sz w:val="28"/>
+          <w:szCs w:val="28"/>
+        </w:rPr>
+        <w:t>Output :</w:t>
+      </w:r>
+      <w:proofErr w:type="gramEnd"/>
+      <w:r>
+        <w:rPr>
+          <w:rFonts w:ascii="Times New Roman" w:hAnsi="Times New Roman" w:cs="Times New Roman"/>
+          <w:sz w:val="28"/>
+          <w:szCs w:val="28"/>
+        </w:rPr>
+        <w:t xml:space="preserve"> </w:t>
       </w:r>
       <w:r>
         <w:rPr>
@@ -4083,7 +5182,25 @@
           <w:sz w:val="28"/>
           <w:szCs w:val="28"/>
         </w:rPr>
-        <w:t>Author: NiharikaAnnepaka &lt;annepakaniharika@gmail.com&gt;</w:t>
+        <w:t xml:space="preserve">Author: </w:t>
+      </w:r>
+      <w:proofErr w:type="spellStart"/>
+      <w:r>
+        <w:rPr>
+          <w:rFonts w:ascii="Times New Roman" w:hAnsi="Times New Roman" w:cs="Times New Roman"/>
+          <w:sz w:val="28"/>
+          <w:szCs w:val="28"/>
+        </w:rPr>
+        <w:t>NiharikaAnnepaka</w:t>
+      </w:r>
+      <w:proofErr w:type="spellEnd"/>
+      <w:r>
+        <w:rPr>
+          <w:rFonts w:ascii="Times New Roman" w:hAnsi="Times New Roman" w:cs="Times New Roman"/>
+          <w:sz w:val="28"/>
+          <w:szCs w:val="28"/>
+        </w:rPr>
+        <w:t xml:space="preserve"> &lt;annepakaniharika@gmail.com&gt;</w:t>
       </w:r>
     </w:p>
     <w:p>
@@ -4169,7 +5286,25 @@
           <w:sz w:val="28"/>
           <w:szCs w:val="28"/>
         </w:rPr>
-        <w:t>Author: NiharikaAnnepaka &lt;annepakaniharika@gmail.com&gt;</w:t>
+        <w:t xml:space="preserve">Author: </w:t>
+      </w:r>
+      <w:proofErr w:type="spellStart"/>
+      <w:r>
+        <w:rPr>
+          <w:rFonts w:ascii="Times New Roman" w:hAnsi="Times New Roman" w:cs="Times New Roman"/>
+          <w:sz w:val="28"/>
+          <w:szCs w:val="28"/>
+        </w:rPr>
+        <w:t>NiharikaAnnepaka</w:t>
+      </w:r>
+      <w:proofErr w:type="spellEnd"/>
+      <w:r>
+        <w:rPr>
+          <w:rFonts w:ascii="Times New Roman" w:hAnsi="Times New Roman" w:cs="Times New Roman"/>
+          <w:sz w:val="28"/>
+          <w:szCs w:val="28"/>
+        </w:rPr>
+        <w:t xml:space="preserve"> &lt;annepakaniharika@gmail.com&gt;</w:t>
       </w:r>
     </w:p>
     <w:p>
@@ -4255,7 +5390,25 @@
           <w:sz w:val="28"/>
           <w:szCs w:val="28"/>
         </w:rPr>
-        <w:t>Author: NiharikaAnnepaka &lt;annepakaniharika@gmail.com&gt;</w:t>
+        <w:t xml:space="preserve">Author: </w:t>
+      </w:r>
+      <w:proofErr w:type="spellStart"/>
+      <w:r>
+        <w:rPr>
+          <w:rFonts w:ascii="Times New Roman" w:hAnsi="Times New Roman" w:cs="Times New Roman"/>
+          <w:sz w:val="28"/>
+          <w:szCs w:val="28"/>
+        </w:rPr>
+        <w:t>NiharikaAnnepaka</w:t>
+      </w:r>
+      <w:proofErr w:type="spellEnd"/>
+      <w:r>
+        <w:rPr>
+          <w:rFonts w:ascii="Times New Roman" w:hAnsi="Times New Roman" w:cs="Times New Roman"/>
+          <w:sz w:val="28"/>
+          <w:szCs w:val="28"/>
+        </w:rPr>
+        <w:t xml:space="preserve"> &lt;annepakaniharika@gmail.com&gt;</w:t>
       </w:r>
     </w:p>
     <w:p>
@@ -4514,7 +5667,25 @@
           <w:sz w:val="28"/>
           <w:szCs w:val="28"/>
         </w:rPr>
-        <w:t>warning: refname 'e8e79d344e0fdeba5f0c02a9b16e86b06859e658' is ambiguous.</w:t>
+        <w:t xml:space="preserve">warning: </w:t>
+      </w:r>
+      <w:proofErr w:type="spellStart"/>
+      <w:r>
+        <w:rPr>
+          <w:rFonts w:ascii="Times New Roman" w:hAnsi="Times New Roman" w:cs="Times New Roman"/>
+          <w:sz w:val="28"/>
+          <w:szCs w:val="28"/>
+        </w:rPr>
+        <w:t>refname</w:t>
+      </w:r>
+      <w:proofErr w:type="spellEnd"/>
+      <w:r>
+        <w:rPr>
+          <w:rFonts w:ascii="Times New Roman" w:hAnsi="Times New Roman" w:cs="Times New Roman"/>
+          <w:sz w:val="28"/>
+          <w:szCs w:val="28"/>
+        </w:rPr>
+        <w:t xml:space="preserve"> 'e8e79d344e0fdeba5f0c02a9b16e86b06859e658' is ambiguous.</w:t>
       </w:r>
     </w:p>
     <w:p>
@@ -4591,33 +5762,69 @@
           <w:sz w:val="28"/>
           <w:szCs w:val="28"/>
         </w:rPr>
-        <w:t xml:space="preserve">  git switch -c $br $(git rev-parse ...)</w:t>
-      </w:r>
-    </w:p>
-    <w:p>
-      <w:pPr>
-        <w:rPr>
-          <w:rFonts w:ascii="Times New Roman" w:hAnsi="Times New Roman" w:cs="Times New Roman"/>
-          <w:sz w:val="28"/>
-          <w:szCs w:val="28"/>
-        </w:rPr>
-      </w:pPr>
-    </w:p>
-    <w:p>
-      <w:pPr>
-        <w:rPr>
-          <w:rFonts w:ascii="Times New Roman" w:hAnsi="Times New Roman" w:cs="Times New Roman"/>
-          <w:sz w:val="28"/>
-          <w:szCs w:val="28"/>
-        </w:rPr>
-      </w:pPr>
-      <w:r>
-        <w:rPr>
-          <w:rFonts w:ascii="Times New Roman" w:hAnsi="Times New Roman" w:cs="Times New Roman"/>
-          <w:sz w:val="28"/>
-          <w:szCs w:val="28"/>
-        </w:rPr>
-        <w:t>where "$br" is somehow empty and a 40-hex ref is created. Please</w:t>
+        <w:t xml:space="preserve">  git switch -c $</w:t>
+      </w:r>
+      <w:proofErr w:type="spellStart"/>
+      <w:r>
+        <w:rPr>
+          <w:rFonts w:ascii="Times New Roman" w:hAnsi="Times New Roman" w:cs="Times New Roman"/>
+          <w:sz w:val="28"/>
+          <w:szCs w:val="28"/>
+        </w:rPr>
+        <w:t>br</w:t>
+      </w:r>
+      <w:proofErr w:type="spellEnd"/>
+      <w:r>
+        <w:rPr>
+          <w:rFonts w:ascii="Times New Roman" w:hAnsi="Times New Roman" w:cs="Times New Roman"/>
+          <w:sz w:val="28"/>
+          <w:szCs w:val="28"/>
+        </w:rPr>
+        <w:t xml:space="preserve"> $(git rev-parse ...)</w:t>
+      </w:r>
+    </w:p>
+    <w:p>
+      <w:pPr>
+        <w:rPr>
+          <w:rFonts w:ascii="Times New Roman" w:hAnsi="Times New Roman" w:cs="Times New Roman"/>
+          <w:sz w:val="28"/>
+          <w:szCs w:val="28"/>
+        </w:rPr>
+      </w:pPr>
+    </w:p>
+    <w:p>
+      <w:pPr>
+        <w:rPr>
+          <w:rFonts w:ascii="Times New Roman" w:hAnsi="Times New Roman" w:cs="Times New Roman"/>
+          <w:sz w:val="28"/>
+          <w:szCs w:val="28"/>
+        </w:rPr>
+      </w:pPr>
+      <w:r>
+        <w:rPr>
+          <w:rFonts w:ascii="Times New Roman" w:hAnsi="Times New Roman" w:cs="Times New Roman"/>
+          <w:sz w:val="28"/>
+          <w:szCs w:val="28"/>
+        </w:rPr>
+        <w:t>where "$</w:t>
+      </w:r>
+      <w:proofErr w:type="spellStart"/>
+      <w:r>
+        <w:rPr>
+          <w:rFonts w:ascii="Times New Roman" w:hAnsi="Times New Roman" w:cs="Times New Roman"/>
+          <w:sz w:val="28"/>
+          <w:szCs w:val="28"/>
+        </w:rPr>
+        <w:t>br</w:t>
+      </w:r>
+      <w:proofErr w:type="spellEnd"/>
+      <w:r>
+        <w:rPr>
+          <w:rFonts w:ascii="Times New Roman" w:hAnsi="Times New Roman" w:cs="Times New Roman"/>
+          <w:sz w:val="28"/>
+          <w:szCs w:val="28"/>
+        </w:rPr>
+        <w:t>" is somehow empty and a 40-hex ref is created. Please</w:t>
       </w:r>
     </w:p>
     <w:p>
@@ -4651,7 +5858,27 @@
           <w:sz w:val="28"/>
           <w:szCs w:val="28"/>
         </w:rPr>
-        <w:t>running "git config set advice.objectNameWarning false"</w:t>
+        <w:t xml:space="preserve">running "git config set </w:t>
+      </w:r>
+      <w:proofErr w:type="spellStart"/>
+      <w:proofErr w:type="gramStart"/>
+      <w:r>
+        <w:rPr>
+          <w:rFonts w:ascii="Times New Roman" w:hAnsi="Times New Roman" w:cs="Times New Roman"/>
+          <w:sz w:val="28"/>
+          <w:szCs w:val="28"/>
+        </w:rPr>
+        <w:t>advice.objectNameWarning</w:t>
+      </w:r>
+      <w:proofErr w:type="spellEnd"/>
+      <w:proofErr w:type="gramEnd"/>
+      <w:r>
+        <w:rPr>
+          <w:rFonts w:ascii="Times New Roman" w:hAnsi="Times New Roman" w:cs="Times New Roman"/>
+          <w:sz w:val="28"/>
+          <w:szCs w:val="28"/>
+        </w:rPr>
+        <w:t xml:space="preserve"> false"</w:t>
       </w:r>
     </w:p>
     <w:p>
@@ -4685,7 +5912,25 @@
           <w:sz w:val="28"/>
           <w:szCs w:val="28"/>
         </w:rPr>
-        <w:t>Author: NiharikaAnnepaka &lt;annepakaniharika@gmail.com&gt;</w:t>
+        <w:t xml:space="preserve">Author: </w:t>
+      </w:r>
+      <w:proofErr w:type="spellStart"/>
+      <w:r>
+        <w:rPr>
+          <w:rFonts w:ascii="Times New Roman" w:hAnsi="Times New Roman" w:cs="Times New Roman"/>
+          <w:sz w:val="28"/>
+          <w:szCs w:val="28"/>
+        </w:rPr>
+        <w:t>NiharikaAnnepaka</w:t>
+      </w:r>
+      <w:proofErr w:type="spellEnd"/>
+      <w:r>
+        <w:rPr>
+          <w:rFonts w:ascii="Times New Roman" w:hAnsi="Times New Roman" w:cs="Times New Roman"/>
+          <w:sz w:val="28"/>
+          <w:szCs w:val="28"/>
+        </w:rPr>
+        <w:t xml:space="preserve"> &lt;annepakaniharika@gmail.com&gt;</w:t>
       </w:r>
     </w:p>
     <w:p>
@@ -4771,7 +6016,25 @@
           <w:sz w:val="28"/>
           <w:szCs w:val="28"/>
         </w:rPr>
-        <w:t>index 72b97f0..d0c7ded 100644</w:t>
+        <w:t>index 72b97f</w:t>
+      </w:r>
+      <w:proofErr w:type="gramStart"/>
+      <w:r>
+        <w:rPr>
+          <w:rFonts w:ascii="Times New Roman" w:hAnsi="Times New Roman" w:cs="Times New Roman"/>
+          <w:sz w:val="28"/>
+          <w:szCs w:val="28"/>
+        </w:rPr>
+        <w:t>0..</w:t>
+      </w:r>
+      <w:proofErr w:type="gramEnd"/>
+      <w:r>
+        <w:rPr>
+          <w:rFonts w:ascii="Times New Roman" w:hAnsi="Times New Roman" w:cs="Times New Roman"/>
+          <w:sz w:val="28"/>
+          <w:szCs w:val="28"/>
+        </w:rPr>
+        <w:t>d0c7ded 100644</w:t>
       </w:r>
     </w:p>
     <w:p>
@@ -4873,24 +6136,70 @@
           <w:sz w:val="28"/>
           <w:szCs w:val="28"/>
         </w:rPr>
-        <w:t xml:space="preserve"> sum = a+b</w:t>
-      </w:r>
-    </w:p>
-    <w:p>
-      <w:pPr>
-        <w:rPr>
-          <w:rFonts w:ascii="Times New Roman" w:hAnsi="Times New Roman" w:cs="Times New Roman"/>
-          <w:sz w:val="28"/>
-          <w:szCs w:val="28"/>
-        </w:rPr>
-      </w:pPr>
-      <w:r>
-        <w:rPr>
-          <w:rFonts w:ascii="Times New Roman" w:hAnsi="Times New Roman" w:cs="Times New Roman"/>
-          <w:sz w:val="28"/>
-          <w:szCs w:val="28"/>
-        </w:rPr>
-        <w:t>-print("sum of two numbers is:",sum)</w:t>
+        <w:t xml:space="preserve"> sum = </w:t>
+      </w:r>
+      <w:proofErr w:type="spellStart"/>
+      <w:r>
+        <w:rPr>
+          <w:rFonts w:ascii="Times New Roman" w:hAnsi="Times New Roman" w:cs="Times New Roman"/>
+          <w:sz w:val="28"/>
+          <w:szCs w:val="28"/>
+        </w:rPr>
+        <w:t>a+b</w:t>
+      </w:r>
+      <w:proofErr w:type="spellEnd"/>
+    </w:p>
+    <w:p>
+      <w:pPr>
+        <w:rPr>
+          <w:rFonts w:ascii="Times New Roman" w:hAnsi="Times New Roman" w:cs="Times New Roman"/>
+          <w:sz w:val="28"/>
+          <w:szCs w:val="28"/>
+        </w:rPr>
+      </w:pPr>
+      <w:r>
+        <w:rPr>
+          <w:rFonts w:ascii="Times New Roman" w:hAnsi="Times New Roman" w:cs="Times New Roman"/>
+          <w:sz w:val="28"/>
+          <w:szCs w:val="28"/>
+        </w:rPr>
+        <w:t>-</w:t>
+      </w:r>
+      <w:proofErr w:type="gramStart"/>
+      <w:r>
+        <w:rPr>
+          <w:rFonts w:ascii="Times New Roman" w:hAnsi="Times New Roman" w:cs="Times New Roman"/>
+          <w:sz w:val="28"/>
+          <w:szCs w:val="28"/>
+        </w:rPr>
+        <w:t>print(</w:t>
+      </w:r>
+      <w:proofErr w:type="gramEnd"/>
+      <w:r>
+        <w:rPr>
+          <w:rFonts w:ascii="Times New Roman" w:hAnsi="Times New Roman" w:cs="Times New Roman"/>
+          <w:sz w:val="28"/>
+          <w:szCs w:val="28"/>
+        </w:rPr>
+        <w:t xml:space="preserve">"sum of two numbers </w:t>
+      </w:r>
+      <w:proofErr w:type="spellStart"/>
+      <w:r>
+        <w:rPr>
+          <w:rFonts w:ascii="Times New Roman" w:hAnsi="Times New Roman" w:cs="Times New Roman"/>
+          <w:sz w:val="28"/>
+          <w:szCs w:val="28"/>
+        </w:rPr>
+        <w:t>is:",sum</w:t>
+      </w:r>
+      <w:proofErr w:type="spellEnd"/>
+      <w:r>
+        <w:rPr>
+          <w:rFonts w:ascii="Times New Roman" w:hAnsi="Times New Roman" w:cs="Times New Roman"/>
+          <w:sz w:val="28"/>
+          <w:szCs w:val="28"/>
+        </w:rPr>
+        <w:t>)</w:t>
       </w:r>
     </w:p>
     <w:p>
@@ -4941,7 +6250,25 @@
           <w:sz w:val="28"/>
           <w:szCs w:val="28"/>
         </w:rPr>
-        <w:t>+mult = a*b</w:t>
+        <w:t>+</w:t>
+      </w:r>
+      <w:proofErr w:type="spellStart"/>
+      <w:r>
+        <w:rPr>
+          <w:rFonts w:ascii="Times New Roman" w:hAnsi="Times New Roman" w:cs="Times New Roman"/>
+          <w:sz w:val="28"/>
+          <w:szCs w:val="28"/>
+        </w:rPr>
+        <w:t>mult</w:t>
+      </w:r>
+      <w:proofErr w:type="spellEnd"/>
+      <w:r>
+        <w:rPr>
+          <w:rFonts w:ascii="Times New Roman" w:hAnsi="Times New Roman" w:cs="Times New Roman"/>
+          <w:sz w:val="28"/>
+          <w:szCs w:val="28"/>
+        </w:rPr>
+        <w:t xml:space="preserve"> = a*b</w:t>
       </w:r>
     </w:p>
     <w:p>
@@ -4975,75 +6302,219 @@
           <w:sz w:val="28"/>
           <w:szCs w:val="28"/>
         </w:rPr>
-        <w:t>+print("sum of two numbers is:",sum)</w:t>
-      </w:r>
-    </w:p>
-    <w:p>
-      <w:pPr>
-        <w:rPr>
-          <w:rFonts w:ascii="Times New Roman" w:hAnsi="Times New Roman" w:cs="Times New Roman"/>
-          <w:sz w:val="28"/>
-          <w:szCs w:val="28"/>
-        </w:rPr>
-      </w:pPr>
-      <w:r>
-        <w:rPr>
-          <w:rFonts w:ascii="Times New Roman" w:hAnsi="Times New Roman" w:cs="Times New Roman"/>
-          <w:sz w:val="28"/>
-          <w:szCs w:val="28"/>
-        </w:rPr>
-        <w:t>+print("diff of two numbers is:",sum)</w:t>
-      </w:r>
-    </w:p>
-    <w:p>
-      <w:pPr>
-        <w:rPr>
-          <w:rFonts w:ascii="Times New Roman" w:hAnsi="Times New Roman" w:cs="Times New Roman"/>
-          <w:sz w:val="28"/>
-          <w:szCs w:val="28"/>
-        </w:rPr>
-      </w:pPr>
-      <w:r>
-        <w:rPr>
-          <w:rFonts w:ascii="Times New Roman" w:hAnsi="Times New Roman" w:cs="Times New Roman"/>
-          <w:sz w:val="28"/>
-          <w:szCs w:val="28"/>
-        </w:rPr>
-        <w:t>+print("mult of two numbers is :",mult)</w:t>
-      </w:r>
-    </w:p>
-    <w:p>
-      <w:pPr>
-        <w:rPr>
-          <w:rFonts w:ascii="Times New Roman" w:hAnsi="Times New Roman" w:cs="Times New Roman"/>
-          <w:sz w:val="28"/>
-          <w:szCs w:val="28"/>
-        </w:rPr>
-      </w:pPr>
-      <w:r>
-        <w:rPr>
-          <w:rFonts w:ascii="Times New Roman" w:hAnsi="Times New Roman" w:cs="Times New Roman"/>
-          <w:sz w:val="28"/>
-          <w:szCs w:val="28"/>
-        </w:rPr>
         <w:t>+</w:t>
       </w:r>
-    </w:p>
-    <w:p>
-      <w:pPr>
-        <w:rPr>
-          <w:rFonts w:ascii="Times New Roman" w:hAnsi="Times New Roman" w:cs="Times New Roman"/>
-          <w:sz w:val="28"/>
-          <w:szCs w:val="28"/>
-        </w:rPr>
-      </w:pPr>
-      <w:r>
-        <w:rPr>
-          <w:rFonts w:ascii="Times New Roman" w:hAnsi="Times New Roman" w:cs="Times New Roman"/>
-          <w:sz w:val="28"/>
-          <w:szCs w:val="28"/>
-        </w:rPr>
-        <w:t>+print("div of two numbers is :",div)</w:t>
+      <w:proofErr w:type="gramStart"/>
+      <w:r>
+        <w:rPr>
+          <w:rFonts w:ascii="Times New Roman" w:hAnsi="Times New Roman" w:cs="Times New Roman"/>
+          <w:sz w:val="28"/>
+          <w:szCs w:val="28"/>
+        </w:rPr>
+        <w:t>print(</w:t>
+      </w:r>
+      <w:proofErr w:type="gramEnd"/>
+      <w:r>
+        <w:rPr>
+          <w:rFonts w:ascii="Times New Roman" w:hAnsi="Times New Roman" w:cs="Times New Roman"/>
+          <w:sz w:val="28"/>
+          <w:szCs w:val="28"/>
+        </w:rPr>
+        <w:t xml:space="preserve">"sum of two numbers </w:t>
+      </w:r>
+      <w:proofErr w:type="spellStart"/>
+      <w:r>
+        <w:rPr>
+          <w:rFonts w:ascii="Times New Roman" w:hAnsi="Times New Roman" w:cs="Times New Roman"/>
+          <w:sz w:val="28"/>
+          <w:szCs w:val="28"/>
+        </w:rPr>
+        <w:t>is:",sum</w:t>
+      </w:r>
+      <w:proofErr w:type="spellEnd"/>
+      <w:r>
+        <w:rPr>
+          <w:rFonts w:ascii="Times New Roman" w:hAnsi="Times New Roman" w:cs="Times New Roman"/>
+          <w:sz w:val="28"/>
+          <w:szCs w:val="28"/>
+        </w:rPr>
+        <w:t>)</w:t>
+      </w:r>
+    </w:p>
+    <w:p>
+      <w:pPr>
+        <w:rPr>
+          <w:rFonts w:ascii="Times New Roman" w:hAnsi="Times New Roman" w:cs="Times New Roman"/>
+          <w:sz w:val="28"/>
+          <w:szCs w:val="28"/>
+        </w:rPr>
+      </w:pPr>
+      <w:r>
+        <w:rPr>
+          <w:rFonts w:ascii="Times New Roman" w:hAnsi="Times New Roman" w:cs="Times New Roman"/>
+          <w:sz w:val="28"/>
+          <w:szCs w:val="28"/>
+        </w:rPr>
+        <w:t>+</w:t>
+      </w:r>
+      <w:proofErr w:type="gramStart"/>
+      <w:r>
+        <w:rPr>
+          <w:rFonts w:ascii="Times New Roman" w:hAnsi="Times New Roman" w:cs="Times New Roman"/>
+          <w:sz w:val="28"/>
+          <w:szCs w:val="28"/>
+        </w:rPr>
+        <w:t>print(</w:t>
+      </w:r>
+      <w:proofErr w:type="gramEnd"/>
+      <w:r>
+        <w:rPr>
+          <w:rFonts w:ascii="Times New Roman" w:hAnsi="Times New Roman" w:cs="Times New Roman"/>
+          <w:sz w:val="28"/>
+          <w:szCs w:val="28"/>
+        </w:rPr>
+        <w:t xml:space="preserve">"diff of two numbers </w:t>
+      </w:r>
+      <w:proofErr w:type="spellStart"/>
+      <w:r>
+        <w:rPr>
+          <w:rFonts w:ascii="Times New Roman" w:hAnsi="Times New Roman" w:cs="Times New Roman"/>
+          <w:sz w:val="28"/>
+          <w:szCs w:val="28"/>
+        </w:rPr>
+        <w:t>is:",sum</w:t>
+      </w:r>
+      <w:proofErr w:type="spellEnd"/>
+      <w:r>
+        <w:rPr>
+          <w:rFonts w:ascii="Times New Roman" w:hAnsi="Times New Roman" w:cs="Times New Roman"/>
+          <w:sz w:val="28"/>
+          <w:szCs w:val="28"/>
+        </w:rPr>
+        <w:t>)</w:t>
+      </w:r>
+    </w:p>
+    <w:p>
+      <w:pPr>
+        <w:rPr>
+          <w:rFonts w:ascii="Times New Roman" w:hAnsi="Times New Roman" w:cs="Times New Roman"/>
+          <w:sz w:val="28"/>
+          <w:szCs w:val="28"/>
+        </w:rPr>
+      </w:pPr>
+      <w:r>
+        <w:rPr>
+          <w:rFonts w:ascii="Times New Roman" w:hAnsi="Times New Roman" w:cs="Times New Roman"/>
+          <w:sz w:val="28"/>
+          <w:szCs w:val="28"/>
+        </w:rPr>
+        <w:t>+</w:t>
+      </w:r>
+      <w:proofErr w:type="gramStart"/>
+      <w:r>
+        <w:rPr>
+          <w:rFonts w:ascii="Times New Roman" w:hAnsi="Times New Roman" w:cs="Times New Roman"/>
+          <w:sz w:val="28"/>
+          <w:szCs w:val="28"/>
+        </w:rPr>
+        <w:t>print(</w:t>
+      </w:r>
+      <w:proofErr w:type="gramEnd"/>
+      <w:r>
+        <w:rPr>
+          <w:rFonts w:ascii="Times New Roman" w:hAnsi="Times New Roman" w:cs="Times New Roman"/>
+          <w:sz w:val="28"/>
+          <w:szCs w:val="28"/>
+        </w:rPr>
+        <w:t>"</w:t>
+      </w:r>
+      <w:proofErr w:type="spellStart"/>
+      <w:r>
+        <w:rPr>
+          <w:rFonts w:ascii="Times New Roman" w:hAnsi="Times New Roman" w:cs="Times New Roman"/>
+          <w:sz w:val="28"/>
+          <w:szCs w:val="28"/>
+        </w:rPr>
+        <w:t>mult</w:t>
+      </w:r>
+      <w:proofErr w:type="spellEnd"/>
+      <w:r>
+        <w:rPr>
+          <w:rFonts w:ascii="Times New Roman" w:hAnsi="Times New Roman" w:cs="Times New Roman"/>
+          <w:sz w:val="28"/>
+          <w:szCs w:val="28"/>
+        </w:rPr>
+        <w:t xml:space="preserve"> of two numbers is :",</w:t>
+      </w:r>
+      <w:proofErr w:type="spellStart"/>
+      <w:r>
+        <w:rPr>
+          <w:rFonts w:ascii="Times New Roman" w:hAnsi="Times New Roman" w:cs="Times New Roman"/>
+          <w:sz w:val="28"/>
+          <w:szCs w:val="28"/>
+        </w:rPr>
+        <w:t>mult</w:t>
+      </w:r>
+      <w:proofErr w:type="spellEnd"/>
+      <w:r>
+        <w:rPr>
+          <w:rFonts w:ascii="Times New Roman" w:hAnsi="Times New Roman" w:cs="Times New Roman"/>
+          <w:sz w:val="28"/>
+          <w:szCs w:val="28"/>
+        </w:rPr>
+        <w:t>)</w:t>
+      </w:r>
+    </w:p>
+    <w:p>
+      <w:pPr>
+        <w:rPr>
+          <w:rFonts w:ascii="Times New Roman" w:hAnsi="Times New Roman" w:cs="Times New Roman"/>
+          <w:sz w:val="28"/>
+          <w:szCs w:val="28"/>
+        </w:rPr>
+      </w:pPr>
+      <w:r>
+        <w:rPr>
+          <w:rFonts w:ascii="Times New Roman" w:hAnsi="Times New Roman" w:cs="Times New Roman"/>
+          <w:sz w:val="28"/>
+          <w:szCs w:val="28"/>
+        </w:rPr>
+        <w:t>+</w:t>
+      </w:r>
+    </w:p>
+    <w:p>
+      <w:pPr>
+        <w:rPr>
+          <w:rFonts w:ascii="Times New Roman" w:hAnsi="Times New Roman" w:cs="Times New Roman"/>
+          <w:sz w:val="28"/>
+          <w:szCs w:val="28"/>
+        </w:rPr>
+      </w:pPr>
+      <w:r>
+        <w:rPr>
+          <w:rFonts w:ascii="Times New Roman" w:hAnsi="Times New Roman" w:cs="Times New Roman"/>
+          <w:sz w:val="28"/>
+          <w:szCs w:val="28"/>
+        </w:rPr>
+        <w:t>+</w:t>
+      </w:r>
+      <w:proofErr w:type="gramStart"/>
+      <w:r>
+        <w:rPr>
+          <w:rFonts w:ascii="Times New Roman" w:hAnsi="Times New Roman" w:cs="Times New Roman"/>
+          <w:sz w:val="28"/>
+          <w:szCs w:val="28"/>
+        </w:rPr>
+        <w:t>print(</w:t>
+      </w:r>
+      <w:proofErr w:type="gramEnd"/>
+      <w:r>
+        <w:rPr>
+          <w:rFonts w:ascii="Times New Roman" w:hAnsi="Times New Roman" w:cs="Times New Roman"/>
+          <w:sz w:val="28"/>
+          <w:szCs w:val="28"/>
+        </w:rPr>
+        <w:t>"div of two numbers is :",div)</w:t>
       </w:r>
     </w:p>
     <w:p>
@@ -5335,8 +6806,18 @@
           <w:sz w:val="28"/>
           <w:szCs w:val="28"/>
         </w:rPr>
-        <w:t>* master</w:t>
-      </w:r>
+        <w:t xml:space="preserve">* </w:t>
+      </w:r>
+      <w:proofErr w:type="gramStart"/>
+      <w:r>
+        <w:rPr>
+          <w:rFonts w:ascii="Times New Roman" w:hAnsi="Times New Roman" w:cs="Times New Roman"/>
+          <w:sz w:val="28"/>
+          <w:szCs w:val="28"/>
+        </w:rPr>
+        <w:t>master</w:t>
+      </w:r>
+      <w:proofErr w:type="gramEnd"/>
     </w:p>
     <w:p>
       <w:pPr>
@@ -5418,8 +6899,18 @@
           <w:sz w:val="28"/>
           <w:szCs w:val="28"/>
         </w:rPr>
-        <w:t>git branch niha</w:t>
-      </w:r>
+        <w:t xml:space="preserve">git branch </w:t>
+      </w:r>
+      <w:proofErr w:type="spellStart"/>
+      <w:r>
+        <w:rPr>
+          <w:rFonts w:ascii="Times New Roman" w:hAnsi="Times New Roman" w:cs="Times New Roman"/>
+          <w:sz w:val="28"/>
+          <w:szCs w:val="28"/>
+        </w:rPr>
+        <w:t>niha</w:t>
+      </w:r>
+      <w:proofErr w:type="spellEnd"/>
       <w:r>
         <w:rPr>
           <w:rFonts w:ascii="Times New Roman" w:hAnsi="Times New Roman" w:cs="Times New Roman"/>
@@ -5448,7 +6939,25 @@
           <w:sz w:val="28"/>
           <w:szCs w:val="28"/>
         </w:rPr>
-        <w:t>This will creates a new branch.</w:t>
+        <w:t xml:space="preserve">This will </w:t>
+      </w:r>
+      <w:proofErr w:type="gramStart"/>
+      <w:r>
+        <w:rPr>
+          <w:rFonts w:ascii="Times New Roman" w:hAnsi="Times New Roman" w:cs="Times New Roman"/>
+          <w:sz w:val="28"/>
+          <w:szCs w:val="28"/>
+        </w:rPr>
+        <w:t>creates</w:t>
+      </w:r>
+      <w:proofErr w:type="gramEnd"/>
+      <w:r>
+        <w:rPr>
+          <w:rFonts w:ascii="Times New Roman" w:hAnsi="Times New Roman" w:cs="Times New Roman"/>
+          <w:sz w:val="28"/>
+          <w:szCs w:val="28"/>
+        </w:rPr>
+        <w:t xml:space="preserve"> a new branch.</w:t>
       </w:r>
     </w:p>
     <w:p>
@@ -5509,8 +7018,18 @@
           <w:sz w:val="28"/>
           <w:szCs w:val="28"/>
         </w:rPr>
-        <w:t>git branch -d niha</w:t>
-      </w:r>
+        <w:t xml:space="preserve">git branch -d </w:t>
+      </w:r>
+      <w:proofErr w:type="spellStart"/>
+      <w:r>
+        <w:rPr>
+          <w:rFonts w:ascii="Times New Roman" w:hAnsi="Times New Roman" w:cs="Times New Roman"/>
+          <w:sz w:val="28"/>
+          <w:szCs w:val="28"/>
+        </w:rPr>
+        <w:t>niha</w:t>
+      </w:r>
+      <w:proofErr w:type="spellEnd"/>
     </w:p>
     <w:p>
       <w:pPr>
@@ -5543,7 +7062,25 @@
           <w:sz w:val="28"/>
           <w:szCs w:val="28"/>
         </w:rPr>
-        <w:t>Deleted branch niha (was ecd9ca1)</w:t>
+        <w:t xml:space="preserve">Deleted branch </w:t>
+      </w:r>
+      <w:proofErr w:type="spellStart"/>
+      <w:r>
+        <w:rPr>
+          <w:rFonts w:ascii="Times New Roman" w:hAnsi="Times New Roman" w:cs="Times New Roman"/>
+          <w:sz w:val="28"/>
+          <w:szCs w:val="28"/>
+        </w:rPr>
+        <w:t>niha</w:t>
+      </w:r>
+      <w:proofErr w:type="spellEnd"/>
+      <w:r>
+        <w:rPr>
+          <w:rFonts w:ascii="Times New Roman" w:hAnsi="Times New Roman" w:cs="Times New Roman"/>
+          <w:sz w:val="28"/>
+          <w:szCs w:val="28"/>
+        </w:rPr>
+        <w:t xml:space="preserve"> (was ecd9ca1)</w:t>
       </w:r>
     </w:p>
     <w:p>
@@ -5647,8 +7184,18 @@
           <w:sz w:val="28"/>
           <w:szCs w:val="28"/>
         </w:rPr>
-        <w:t>$ git checkout harika</w:t>
-      </w:r>
+        <w:t xml:space="preserve">$ git checkout </w:t>
+      </w:r>
+      <w:proofErr w:type="spellStart"/>
+      <w:r>
+        <w:rPr>
+          <w:rFonts w:ascii="Times New Roman" w:hAnsi="Times New Roman" w:cs="Times New Roman"/>
+          <w:sz w:val="28"/>
+          <w:szCs w:val="28"/>
+        </w:rPr>
+        <w:t>harika</w:t>
+      </w:r>
+      <w:proofErr w:type="spellEnd"/>
     </w:p>
     <w:p>
       <w:pPr>
@@ -5698,33 +7245,79 @@
           <w:sz w:val="28"/>
           <w:szCs w:val="28"/>
         </w:rPr>
-        <w:t>Switched to branch 'harika'</w:t>
-      </w:r>
-    </w:p>
-    <w:p>
-      <w:pPr>
-        <w:rPr>
-          <w:rFonts w:ascii="Times New Roman" w:hAnsi="Times New Roman" w:cs="Times New Roman"/>
-          <w:sz w:val="28"/>
-          <w:szCs w:val="28"/>
-        </w:rPr>
-      </w:pPr>
-    </w:p>
-    <w:p>
-      <w:pPr>
-        <w:rPr>
-          <w:rFonts w:ascii="Times New Roman" w:hAnsi="Times New Roman" w:cs="Times New Roman"/>
-          <w:sz w:val="28"/>
-          <w:szCs w:val="28"/>
-        </w:rPr>
-      </w:pPr>
-      <w:r>
-        <w:rPr>
-          <w:rFonts w:ascii="Times New Roman" w:hAnsi="Times New Roman" w:cs="Times New Roman"/>
-          <w:sz w:val="28"/>
-          <w:szCs w:val="28"/>
-        </w:rPr>
-        <w:t>annep@Niharika MINGW64 ~/OneDrive/Desktop/git (harika)</w:t>
+        <w:t>Switched to branch '</w:t>
+      </w:r>
+      <w:proofErr w:type="spellStart"/>
+      <w:r>
+        <w:rPr>
+          <w:rFonts w:ascii="Times New Roman" w:hAnsi="Times New Roman" w:cs="Times New Roman"/>
+          <w:sz w:val="28"/>
+          <w:szCs w:val="28"/>
+        </w:rPr>
+        <w:t>harika</w:t>
+      </w:r>
+      <w:proofErr w:type="spellEnd"/>
+      <w:r>
+        <w:rPr>
+          <w:rFonts w:ascii="Times New Roman" w:hAnsi="Times New Roman" w:cs="Times New Roman"/>
+          <w:sz w:val="28"/>
+          <w:szCs w:val="28"/>
+        </w:rPr>
+        <w:t>'</w:t>
+      </w:r>
+    </w:p>
+    <w:p>
+      <w:pPr>
+        <w:rPr>
+          <w:rFonts w:ascii="Times New Roman" w:hAnsi="Times New Roman" w:cs="Times New Roman"/>
+          <w:sz w:val="28"/>
+          <w:szCs w:val="28"/>
+        </w:rPr>
+      </w:pPr>
+    </w:p>
+    <w:p>
+      <w:pPr>
+        <w:rPr>
+          <w:rFonts w:ascii="Times New Roman" w:hAnsi="Times New Roman" w:cs="Times New Roman"/>
+          <w:sz w:val="28"/>
+          <w:szCs w:val="28"/>
+        </w:rPr>
+      </w:pPr>
+      <w:proofErr w:type="spellStart"/>
+      <w:r>
+        <w:rPr>
+          <w:rFonts w:ascii="Times New Roman" w:hAnsi="Times New Roman" w:cs="Times New Roman"/>
+          <w:sz w:val="28"/>
+          <w:szCs w:val="28"/>
+        </w:rPr>
+        <w:t>annep@Niharika</w:t>
+      </w:r>
+      <w:proofErr w:type="spellEnd"/>
+      <w:r>
+        <w:rPr>
+          <w:rFonts w:ascii="Times New Roman" w:hAnsi="Times New Roman" w:cs="Times New Roman"/>
+          <w:sz w:val="28"/>
+          <w:szCs w:val="28"/>
+        </w:rPr>
+        <w:t xml:space="preserve"> MINGW64 ~/OneDrive/Desktop/git (</w:t>
+      </w:r>
+      <w:proofErr w:type="spellStart"/>
+      <w:r>
+        <w:rPr>
+          <w:rFonts w:ascii="Times New Roman" w:hAnsi="Times New Roman" w:cs="Times New Roman"/>
+          <w:sz w:val="28"/>
+          <w:szCs w:val="28"/>
+        </w:rPr>
+        <w:t>harika</w:t>
+      </w:r>
+      <w:proofErr w:type="spellEnd"/>
+      <w:r>
+        <w:rPr>
+          <w:rFonts w:ascii="Times New Roman" w:hAnsi="Times New Roman" w:cs="Times New Roman"/>
+          <w:sz w:val="28"/>
+          <w:szCs w:val="28"/>
+        </w:rPr>
+        <w:t>)</w:t>
       </w:r>
     </w:p>
     <w:p>
@@ -5992,8 +7585,18 @@
           <w:sz w:val="28"/>
           <w:szCs w:val="28"/>
         </w:rPr>
-        <w:t>$ git push origin niha</w:t>
-      </w:r>
+        <w:t xml:space="preserve">$ git push origin </w:t>
+      </w:r>
+      <w:proofErr w:type="spellStart"/>
+      <w:r>
+        <w:rPr>
+          <w:rFonts w:ascii="Times New Roman" w:hAnsi="Times New Roman" w:cs="Times New Roman"/>
+          <w:sz w:val="28"/>
+          <w:szCs w:val="28"/>
+        </w:rPr>
+        <w:t>niha</w:t>
+      </w:r>
+      <w:proofErr w:type="spellEnd"/>
     </w:p>
     <w:p>
       <w:pPr>
@@ -6043,7 +7646,25 @@
           <w:sz w:val="28"/>
           <w:szCs w:val="28"/>
         </w:rPr>
-        <w:t>remote: Create a pull request for 'niha' on GitHub by visiting:</w:t>
+        <w:t>remote: Create a pull request for '</w:t>
+      </w:r>
+      <w:proofErr w:type="spellStart"/>
+      <w:r>
+        <w:rPr>
+          <w:rFonts w:ascii="Times New Roman" w:hAnsi="Times New Roman" w:cs="Times New Roman"/>
+          <w:sz w:val="28"/>
+          <w:szCs w:val="28"/>
+        </w:rPr>
+        <w:t>niha</w:t>
+      </w:r>
+      <w:proofErr w:type="spellEnd"/>
+      <w:r>
+        <w:rPr>
+          <w:rFonts w:ascii="Times New Roman" w:hAnsi="Times New Roman" w:cs="Times New Roman"/>
+          <w:sz w:val="28"/>
+          <w:szCs w:val="28"/>
+        </w:rPr>
+        <w:t>' on GitHub by visiting:</w:t>
       </w:r>
     </w:p>
     <w:p>
@@ -6111,8 +7732,54 @@
           <w:sz w:val="28"/>
           <w:szCs w:val="28"/>
         </w:rPr>
-        <w:t xml:space="preserve"> * [new branch]      niha -&gt; niha</w:t>
-      </w:r>
+        <w:t xml:space="preserve"> * [new </w:t>
+      </w:r>
+      <w:proofErr w:type="gramStart"/>
+      <w:r>
+        <w:rPr>
+          <w:rFonts w:ascii="Times New Roman" w:hAnsi="Times New Roman" w:cs="Times New Roman"/>
+          <w:sz w:val="28"/>
+          <w:szCs w:val="28"/>
+        </w:rPr>
+        <w:t xml:space="preserve">branch]   </w:t>
+      </w:r>
+      <w:proofErr w:type="gramEnd"/>
+      <w:r>
+        <w:rPr>
+          <w:rFonts w:ascii="Times New Roman" w:hAnsi="Times New Roman" w:cs="Times New Roman"/>
+          <w:sz w:val="28"/>
+          <w:szCs w:val="28"/>
+        </w:rPr>
+        <w:t xml:space="preserve">   </w:t>
+      </w:r>
+      <w:proofErr w:type="spellStart"/>
+      <w:r>
+        <w:rPr>
+          <w:rFonts w:ascii="Times New Roman" w:hAnsi="Times New Roman" w:cs="Times New Roman"/>
+          <w:sz w:val="28"/>
+          <w:szCs w:val="28"/>
+        </w:rPr>
+        <w:t>niha</w:t>
+      </w:r>
+      <w:proofErr w:type="spellEnd"/>
+      <w:r>
+        <w:rPr>
+          <w:rFonts w:ascii="Times New Roman" w:hAnsi="Times New Roman" w:cs="Times New Roman"/>
+          <w:sz w:val="28"/>
+          <w:szCs w:val="28"/>
+        </w:rPr>
+        <w:t xml:space="preserve"> -&gt; </w:t>
+      </w:r>
+      <w:proofErr w:type="spellStart"/>
+      <w:r>
+        <w:rPr>
+          <w:rFonts w:ascii="Times New Roman" w:hAnsi="Times New Roman" w:cs="Times New Roman"/>
+          <w:sz w:val="28"/>
+          <w:szCs w:val="28"/>
+        </w:rPr>
+        <w:t>niha</w:t>
+      </w:r>
+      <w:proofErr w:type="spellEnd"/>
     </w:p>
     <w:p>
       <w:pPr>
@@ -6185,8 +7852,18 @@
           <w:sz w:val="28"/>
           <w:szCs w:val="28"/>
         </w:rPr>
-        <w:t>$ git push origin niha</w:t>
-      </w:r>
+        <w:t xml:space="preserve">$ git push origin </w:t>
+      </w:r>
+      <w:proofErr w:type="spellStart"/>
+      <w:r>
+        <w:rPr>
+          <w:rFonts w:ascii="Times New Roman" w:hAnsi="Times New Roman" w:cs="Times New Roman"/>
+          <w:sz w:val="28"/>
+          <w:szCs w:val="28"/>
+        </w:rPr>
+        <w:t>niha</w:t>
+      </w:r>
+      <w:proofErr w:type="spellEnd"/>
     </w:p>
     <w:p>
       <w:pPr>
@@ -6236,7 +7913,25 @@
           <w:sz w:val="28"/>
           <w:szCs w:val="28"/>
         </w:rPr>
-        <w:t>remote: Create a pull request for 'niha' on GitHub by visiting:</w:t>
+        <w:t>remote: Create a pull request for '</w:t>
+      </w:r>
+      <w:proofErr w:type="spellStart"/>
+      <w:r>
+        <w:rPr>
+          <w:rFonts w:ascii="Times New Roman" w:hAnsi="Times New Roman" w:cs="Times New Roman"/>
+          <w:sz w:val="28"/>
+          <w:szCs w:val="28"/>
+        </w:rPr>
+        <w:t>niha</w:t>
+      </w:r>
+      <w:proofErr w:type="spellEnd"/>
+      <w:r>
+        <w:rPr>
+          <w:rFonts w:ascii="Times New Roman" w:hAnsi="Times New Roman" w:cs="Times New Roman"/>
+          <w:sz w:val="28"/>
+          <w:szCs w:val="28"/>
+        </w:rPr>
+        <w:t>' on GitHub by visiting:</w:t>
       </w:r>
     </w:p>
     <w:p>
@@ -6304,8 +7999,54 @@
           <w:sz w:val="28"/>
           <w:szCs w:val="28"/>
         </w:rPr>
-        <w:t xml:space="preserve"> * [new branch]      niha -&gt; niha</w:t>
-      </w:r>
+        <w:t xml:space="preserve"> * [new </w:t>
+      </w:r>
+      <w:proofErr w:type="gramStart"/>
+      <w:r>
+        <w:rPr>
+          <w:rFonts w:ascii="Times New Roman" w:hAnsi="Times New Roman" w:cs="Times New Roman"/>
+          <w:sz w:val="28"/>
+          <w:szCs w:val="28"/>
+        </w:rPr>
+        <w:t xml:space="preserve">branch]   </w:t>
+      </w:r>
+      <w:proofErr w:type="gramEnd"/>
+      <w:r>
+        <w:rPr>
+          <w:rFonts w:ascii="Times New Roman" w:hAnsi="Times New Roman" w:cs="Times New Roman"/>
+          <w:sz w:val="28"/>
+          <w:szCs w:val="28"/>
+        </w:rPr>
+        <w:t xml:space="preserve">   </w:t>
+      </w:r>
+      <w:proofErr w:type="spellStart"/>
+      <w:r>
+        <w:rPr>
+          <w:rFonts w:ascii="Times New Roman" w:hAnsi="Times New Roman" w:cs="Times New Roman"/>
+          <w:sz w:val="28"/>
+          <w:szCs w:val="28"/>
+        </w:rPr>
+        <w:t>niha</w:t>
+      </w:r>
+      <w:proofErr w:type="spellEnd"/>
+      <w:r>
+        <w:rPr>
+          <w:rFonts w:ascii="Times New Roman" w:hAnsi="Times New Roman" w:cs="Times New Roman"/>
+          <w:sz w:val="28"/>
+          <w:szCs w:val="28"/>
+        </w:rPr>
+        <w:t xml:space="preserve"> -&gt; </w:t>
+      </w:r>
+      <w:proofErr w:type="spellStart"/>
+      <w:r>
+        <w:rPr>
+          <w:rFonts w:ascii="Times New Roman" w:hAnsi="Times New Roman" w:cs="Times New Roman"/>
+          <w:sz w:val="28"/>
+          <w:szCs w:val="28"/>
+        </w:rPr>
+        <w:t>niha</w:t>
+      </w:r>
+      <w:proofErr w:type="spellEnd"/>
     </w:p>
     <w:p>
       <w:pPr>
@@ -6335,7 +8076,25 @@
           <w:sz w:val="28"/>
           <w:szCs w:val="28"/>
         </w:rPr>
-        <w:t>This command sends the committed changes of niha branch to our remote repository.</w:t>
+        <w:t xml:space="preserve">This command sends the committed changes of </w:t>
+      </w:r>
+      <w:proofErr w:type="spellStart"/>
+      <w:r>
+        <w:rPr>
+          <w:rFonts w:ascii="Times New Roman" w:hAnsi="Times New Roman" w:cs="Times New Roman"/>
+          <w:sz w:val="28"/>
+          <w:szCs w:val="28"/>
+        </w:rPr>
+        <w:t>niha</w:t>
+      </w:r>
+      <w:proofErr w:type="spellEnd"/>
+      <w:r>
+        <w:rPr>
+          <w:rFonts w:ascii="Times New Roman" w:hAnsi="Times New Roman" w:cs="Times New Roman"/>
+          <w:sz w:val="28"/>
+          <w:szCs w:val="28"/>
+        </w:rPr>
+        <w:t xml:space="preserve"> branch to our remote repository.</w:t>
       </w:r>
     </w:p>
     <w:p>
@@ -6379,8 +8138,18 @@
           <w:sz w:val="28"/>
           <w:szCs w:val="28"/>
         </w:rPr>
-        <w:t>$ git push origin niha</w:t>
-      </w:r>
+        <w:t xml:space="preserve">$ git push origin </w:t>
+      </w:r>
+      <w:proofErr w:type="spellStart"/>
+      <w:r>
+        <w:rPr>
+          <w:rFonts w:ascii="Times New Roman" w:hAnsi="Times New Roman" w:cs="Times New Roman"/>
+          <w:sz w:val="28"/>
+          <w:szCs w:val="28"/>
+        </w:rPr>
+        <w:t>niha</w:t>
+      </w:r>
+      <w:proofErr w:type="spellEnd"/>
     </w:p>
     <w:p>
       <w:pPr>
@@ -6430,7 +8199,25 @@
           <w:sz w:val="28"/>
           <w:szCs w:val="28"/>
         </w:rPr>
-        <w:t>remote: Create a pull request for 'niha' on GitHub by visiting:</w:t>
+        <w:t>remote: Create a pull request for '</w:t>
+      </w:r>
+      <w:proofErr w:type="spellStart"/>
+      <w:r>
+        <w:rPr>
+          <w:rFonts w:ascii="Times New Roman" w:hAnsi="Times New Roman" w:cs="Times New Roman"/>
+          <w:sz w:val="28"/>
+          <w:szCs w:val="28"/>
+        </w:rPr>
+        <w:t>niha</w:t>
+      </w:r>
+      <w:proofErr w:type="spellEnd"/>
+      <w:r>
+        <w:rPr>
+          <w:rFonts w:ascii="Times New Roman" w:hAnsi="Times New Roman" w:cs="Times New Roman"/>
+          <w:sz w:val="28"/>
+          <w:szCs w:val="28"/>
+        </w:rPr>
+        <w:t>' on GitHub by visiting:</w:t>
       </w:r>
     </w:p>
     <w:p>
@@ -6498,8 +8285,54 @@
           <w:sz w:val="28"/>
           <w:szCs w:val="28"/>
         </w:rPr>
-        <w:t xml:space="preserve"> * [new branch]      niha -&gt; niha</w:t>
-      </w:r>
+        <w:t xml:space="preserve"> * [new </w:t>
+      </w:r>
+      <w:proofErr w:type="gramStart"/>
+      <w:r>
+        <w:rPr>
+          <w:rFonts w:ascii="Times New Roman" w:hAnsi="Times New Roman" w:cs="Times New Roman"/>
+          <w:sz w:val="28"/>
+          <w:szCs w:val="28"/>
+        </w:rPr>
+        <w:t xml:space="preserve">branch]   </w:t>
+      </w:r>
+      <w:proofErr w:type="gramEnd"/>
+      <w:r>
+        <w:rPr>
+          <w:rFonts w:ascii="Times New Roman" w:hAnsi="Times New Roman" w:cs="Times New Roman"/>
+          <w:sz w:val="28"/>
+          <w:szCs w:val="28"/>
+        </w:rPr>
+        <w:t xml:space="preserve">   </w:t>
+      </w:r>
+      <w:proofErr w:type="spellStart"/>
+      <w:r>
+        <w:rPr>
+          <w:rFonts w:ascii="Times New Roman" w:hAnsi="Times New Roman" w:cs="Times New Roman"/>
+          <w:sz w:val="28"/>
+          <w:szCs w:val="28"/>
+        </w:rPr>
+        <w:t>niha</w:t>
+      </w:r>
+      <w:proofErr w:type="spellEnd"/>
+      <w:r>
+        <w:rPr>
+          <w:rFonts w:ascii="Times New Roman" w:hAnsi="Times New Roman" w:cs="Times New Roman"/>
+          <w:sz w:val="28"/>
+          <w:szCs w:val="28"/>
+        </w:rPr>
+        <w:t xml:space="preserve"> -&gt; </w:t>
+      </w:r>
+      <w:proofErr w:type="spellStart"/>
+      <w:r>
+        <w:rPr>
+          <w:rFonts w:ascii="Times New Roman" w:hAnsi="Times New Roman" w:cs="Times New Roman"/>
+          <w:sz w:val="28"/>
+          <w:szCs w:val="28"/>
+        </w:rPr>
+        <w:t>niha</w:t>
+      </w:r>
+      <w:proofErr w:type="spellEnd"/>
     </w:p>
     <w:p>
       <w:pPr>
@@ -6514,13 +8347,23 @@
           <w:szCs w:val="28"/>
         </w:rPr>
       </w:pPr>
-      <w:r>
-        <w:rPr>
-          <w:rFonts w:ascii="Times New Roman" w:hAnsi="Times New Roman" w:cs="Times New Roman"/>
-          <w:sz w:val="28"/>
-          <w:szCs w:val="28"/>
-        </w:rPr>
-        <w:t>This commands sends the branch commits to your remote repository.</w:t>
+      <w:proofErr w:type="gramStart"/>
+      <w:r>
+        <w:rPr>
+          <w:rFonts w:ascii="Times New Roman" w:hAnsi="Times New Roman" w:cs="Times New Roman"/>
+          <w:sz w:val="28"/>
+          <w:szCs w:val="28"/>
+        </w:rPr>
+        <w:t>This commands</w:t>
+      </w:r>
+      <w:proofErr w:type="gramEnd"/>
+      <w:r>
+        <w:rPr>
+          <w:rFonts w:ascii="Times New Roman" w:hAnsi="Times New Roman" w:cs="Times New Roman"/>
+          <w:sz w:val="28"/>
+          <w:szCs w:val="28"/>
+        </w:rPr>
+        <w:t xml:space="preserve"> sends the branch commits to your remote repository.</w:t>
       </w:r>
     </w:p>
     <w:p>
@@ -6547,7 +8390,25 @@
           <w:sz w:val="28"/>
           <w:szCs w:val="28"/>
         </w:rPr>
-        <w:t>git push [variable name] :[branch name]</w:t>
+        <w:t>git push [variable name</w:t>
+      </w:r>
+      <w:proofErr w:type="gramStart"/>
+      <w:r>
+        <w:rPr>
+          <w:rFonts w:ascii="Times New Roman" w:hAnsi="Times New Roman" w:cs="Times New Roman"/>
+          <w:sz w:val="28"/>
+          <w:szCs w:val="28"/>
+        </w:rPr>
+        <w:t>] :</w:t>
+      </w:r>
+      <w:proofErr w:type="gramEnd"/>
+      <w:r>
+        <w:rPr>
+          <w:rFonts w:ascii="Times New Roman" w:hAnsi="Times New Roman" w:cs="Times New Roman"/>
+          <w:sz w:val="28"/>
+          <w:szCs w:val="28"/>
+        </w:rPr>
+        <w:t>[branch name]</w:t>
       </w:r>
     </w:p>
     <w:p>
@@ -6581,8 +8442,28 @@
           <w:sz w:val="28"/>
           <w:szCs w:val="28"/>
         </w:rPr>
-        <w:t>$ git push origin :niha</w:t>
-      </w:r>
+        <w:t xml:space="preserve">$ git push </w:t>
+      </w:r>
+      <w:proofErr w:type="gramStart"/>
+      <w:r>
+        <w:rPr>
+          <w:rFonts w:ascii="Times New Roman" w:hAnsi="Times New Roman" w:cs="Times New Roman"/>
+          <w:sz w:val="28"/>
+          <w:szCs w:val="28"/>
+        </w:rPr>
+        <w:t>origin :</w:t>
+      </w:r>
+      <w:proofErr w:type="spellStart"/>
+      <w:r>
+        <w:rPr>
+          <w:rFonts w:ascii="Times New Roman" w:hAnsi="Times New Roman" w:cs="Times New Roman"/>
+          <w:sz w:val="28"/>
+          <w:szCs w:val="28"/>
+        </w:rPr>
+        <w:t>niha</w:t>
+      </w:r>
+      <w:proofErr w:type="spellEnd"/>
+      <w:proofErr w:type="gramEnd"/>
     </w:p>
     <w:p>
       <w:pPr>
@@ -6632,8 +8513,36 @@
           <w:sz w:val="28"/>
           <w:szCs w:val="28"/>
         </w:rPr>
-        <w:t xml:space="preserve"> - [deleted]         niha</w:t>
-      </w:r>
+        <w:t xml:space="preserve"> - [</w:t>
+      </w:r>
+      <w:proofErr w:type="gramStart"/>
+      <w:r>
+        <w:rPr>
+          <w:rFonts w:ascii="Times New Roman" w:hAnsi="Times New Roman" w:cs="Times New Roman"/>
+          <w:sz w:val="28"/>
+          <w:szCs w:val="28"/>
+        </w:rPr>
+        <w:t xml:space="preserve">deleted]   </w:t>
+      </w:r>
+      <w:proofErr w:type="gramEnd"/>
+      <w:r>
+        <w:rPr>
+          <w:rFonts w:ascii="Times New Roman" w:hAnsi="Times New Roman" w:cs="Times New Roman"/>
+          <w:sz w:val="28"/>
+          <w:szCs w:val="28"/>
+        </w:rPr>
+        <w:t xml:space="preserve">      </w:t>
+      </w:r>
+      <w:proofErr w:type="spellStart"/>
+      <w:r>
+        <w:rPr>
+          <w:rFonts w:ascii="Times New Roman" w:hAnsi="Times New Roman" w:cs="Times New Roman"/>
+          <w:sz w:val="28"/>
+          <w:szCs w:val="28"/>
+        </w:rPr>
+        <w:t>niha</w:t>
+      </w:r>
+      <w:proofErr w:type="spellEnd"/>
     </w:p>
     <w:p>
       <w:pPr>
@@ -7018,7 +8927,25 @@
           <w:sz w:val="28"/>
           <w:szCs w:val="28"/>
         </w:rPr>
-        <w:t>warning: refname '174907d0976c71e1aa918dfc03cbf2cfd65b3099' is ambiguous.</w:t>
+        <w:t xml:space="preserve">warning: </w:t>
+      </w:r>
+      <w:proofErr w:type="spellStart"/>
+      <w:r>
+        <w:rPr>
+          <w:rFonts w:ascii="Times New Roman" w:hAnsi="Times New Roman" w:cs="Times New Roman"/>
+          <w:sz w:val="28"/>
+          <w:szCs w:val="28"/>
+        </w:rPr>
+        <w:t>refname</w:t>
+      </w:r>
+      <w:proofErr w:type="spellEnd"/>
+      <w:r>
+        <w:rPr>
+          <w:rFonts w:ascii="Times New Roman" w:hAnsi="Times New Roman" w:cs="Times New Roman"/>
+          <w:sz w:val="28"/>
+          <w:szCs w:val="28"/>
+        </w:rPr>
+        <w:t xml:space="preserve"> '174907d0976c71e1aa918dfc03cbf2cfd65b3099' is ambiguous.</w:t>
       </w:r>
     </w:p>
     <w:p>
@@ -7095,33 +9022,69 @@
           <w:sz w:val="28"/>
           <w:szCs w:val="28"/>
         </w:rPr>
-        <w:t xml:space="preserve">  git switch -c $br $(git rev-parse ...)</w:t>
-      </w:r>
-    </w:p>
-    <w:p>
-      <w:pPr>
-        <w:rPr>
-          <w:rFonts w:ascii="Times New Roman" w:hAnsi="Times New Roman" w:cs="Times New Roman"/>
-          <w:sz w:val="28"/>
-          <w:szCs w:val="28"/>
-        </w:rPr>
-      </w:pPr>
-    </w:p>
-    <w:p>
-      <w:pPr>
-        <w:rPr>
-          <w:rFonts w:ascii="Times New Roman" w:hAnsi="Times New Roman" w:cs="Times New Roman"/>
-          <w:sz w:val="28"/>
-          <w:szCs w:val="28"/>
-        </w:rPr>
-      </w:pPr>
-      <w:r>
-        <w:rPr>
-          <w:rFonts w:ascii="Times New Roman" w:hAnsi="Times New Roman" w:cs="Times New Roman"/>
-          <w:sz w:val="28"/>
-          <w:szCs w:val="28"/>
-        </w:rPr>
-        <w:t>where "$br" is somehow empty and a 40-hex ref is created. Please</w:t>
+        <w:t xml:space="preserve">  git switch -c $</w:t>
+      </w:r>
+      <w:proofErr w:type="spellStart"/>
+      <w:r>
+        <w:rPr>
+          <w:rFonts w:ascii="Times New Roman" w:hAnsi="Times New Roman" w:cs="Times New Roman"/>
+          <w:sz w:val="28"/>
+          <w:szCs w:val="28"/>
+        </w:rPr>
+        <w:t>br</w:t>
+      </w:r>
+      <w:proofErr w:type="spellEnd"/>
+      <w:r>
+        <w:rPr>
+          <w:rFonts w:ascii="Times New Roman" w:hAnsi="Times New Roman" w:cs="Times New Roman"/>
+          <w:sz w:val="28"/>
+          <w:szCs w:val="28"/>
+        </w:rPr>
+        <w:t xml:space="preserve"> $(git rev-parse ...)</w:t>
+      </w:r>
+    </w:p>
+    <w:p>
+      <w:pPr>
+        <w:rPr>
+          <w:rFonts w:ascii="Times New Roman" w:hAnsi="Times New Roman" w:cs="Times New Roman"/>
+          <w:sz w:val="28"/>
+          <w:szCs w:val="28"/>
+        </w:rPr>
+      </w:pPr>
+    </w:p>
+    <w:p>
+      <w:pPr>
+        <w:rPr>
+          <w:rFonts w:ascii="Times New Roman" w:hAnsi="Times New Roman" w:cs="Times New Roman"/>
+          <w:sz w:val="28"/>
+          <w:szCs w:val="28"/>
+        </w:rPr>
+      </w:pPr>
+      <w:r>
+        <w:rPr>
+          <w:rFonts w:ascii="Times New Roman" w:hAnsi="Times New Roman" w:cs="Times New Roman"/>
+          <w:sz w:val="28"/>
+          <w:szCs w:val="28"/>
+        </w:rPr>
+        <w:t>where "$</w:t>
+      </w:r>
+      <w:proofErr w:type="spellStart"/>
+      <w:r>
+        <w:rPr>
+          <w:rFonts w:ascii="Times New Roman" w:hAnsi="Times New Roman" w:cs="Times New Roman"/>
+          <w:sz w:val="28"/>
+          <w:szCs w:val="28"/>
+        </w:rPr>
+        <w:t>br</w:t>
+      </w:r>
+      <w:proofErr w:type="spellEnd"/>
+      <w:r>
+        <w:rPr>
+          <w:rFonts w:ascii="Times New Roman" w:hAnsi="Times New Roman" w:cs="Times New Roman"/>
+          <w:sz w:val="28"/>
+          <w:szCs w:val="28"/>
+        </w:rPr>
+        <w:t>" is somehow empty and a 40-hex ref is created. Please</w:t>
       </w:r>
     </w:p>
     <w:p>
@@ -7155,7 +9118,27 @@
           <w:sz w:val="28"/>
           <w:szCs w:val="28"/>
         </w:rPr>
-        <w:t>running "git config set advice.objectNameWarning false"</w:t>
+        <w:t xml:space="preserve">running "git config set </w:t>
+      </w:r>
+      <w:proofErr w:type="spellStart"/>
+      <w:proofErr w:type="gramStart"/>
+      <w:r>
+        <w:rPr>
+          <w:rFonts w:ascii="Times New Roman" w:hAnsi="Times New Roman" w:cs="Times New Roman"/>
+          <w:sz w:val="28"/>
+          <w:szCs w:val="28"/>
+        </w:rPr>
+        <w:t>advice.objectNameWarning</w:t>
+      </w:r>
+      <w:proofErr w:type="spellEnd"/>
+      <w:proofErr w:type="gramEnd"/>
+      <w:r>
+        <w:rPr>
+          <w:rFonts w:ascii="Times New Roman" w:hAnsi="Times New Roman" w:cs="Times New Roman"/>
+          <w:sz w:val="28"/>
+          <w:szCs w:val="28"/>
+        </w:rPr>
+        <w:t xml:space="preserve"> false"</w:t>
       </w:r>
     </w:p>
     <w:p>
@@ -7343,8 +9326,18 @@
           <w:sz w:val="28"/>
           <w:szCs w:val="28"/>
         </w:rPr>
-        <w:t xml:space="preserve">        puropale_documents</w:t>
-      </w:r>
+        <w:t xml:space="preserve">        </w:t>
+      </w:r>
+      <w:proofErr w:type="spellStart"/>
+      <w:r>
+        <w:rPr>
+          <w:rFonts w:ascii="Times New Roman" w:hAnsi="Times New Roman" w:cs="Times New Roman"/>
+          <w:sz w:val="28"/>
+          <w:szCs w:val="28"/>
+        </w:rPr>
+        <w:t>puropale_documents</w:t>
+      </w:r>
+      <w:proofErr w:type="spellEnd"/>
     </w:p>
     <w:p>
       <w:pPr>
@@ -7386,7 +9379,25 @@
           <w:sz w:val="28"/>
           <w:szCs w:val="28"/>
         </w:rPr>
-        <w:t>Dropped refs/stash@{0} (880bdc24cdfcd157be757aafb25216b527d233aa)</w:t>
+        <w:t>Dropped refs/stash</w:t>
+      </w:r>
+      <w:proofErr w:type="gramStart"/>
+      <w:r>
+        <w:rPr>
+          <w:rFonts w:ascii="Times New Roman" w:hAnsi="Times New Roman" w:cs="Times New Roman"/>
+          <w:sz w:val="28"/>
+          <w:szCs w:val="28"/>
+        </w:rPr>
+        <w:t>@{</w:t>
+      </w:r>
+      <w:proofErr w:type="gramEnd"/>
+      <w:r>
+        <w:rPr>
+          <w:rFonts w:ascii="Times New Roman" w:hAnsi="Times New Roman" w:cs="Times New Roman"/>
+          <w:sz w:val="28"/>
+          <w:szCs w:val="28"/>
+        </w:rPr>
+        <w:t>0} (880bdc24cdfcd157be757aafb25216b527d233aa)</w:t>
       </w:r>
     </w:p>
     <w:p>
@@ -7408,7 +9419,25 @@
           <w:sz w:val="28"/>
           <w:szCs w:val="28"/>
         </w:rPr>
-        <w:t>This command  restores the most recently stashed files.</w:t>
+        <w:t xml:space="preserve">This </w:t>
+      </w:r>
+      <w:proofErr w:type="gramStart"/>
+      <w:r>
+        <w:rPr>
+          <w:rFonts w:ascii="Times New Roman" w:hAnsi="Times New Roman" w:cs="Times New Roman"/>
+          <w:sz w:val="28"/>
+          <w:szCs w:val="28"/>
+        </w:rPr>
+        <w:t>command  restores</w:t>
+      </w:r>
+      <w:proofErr w:type="gramEnd"/>
+      <w:r>
+        <w:rPr>
+          <w:rFonts w:ascii="Times New Roman" w:hAnsi="Times New Roman" w:cs="Times New Roman"/>
+          <w:sz w:val="28"/>
+          <w:szCs w:val="28"/>
+        </w:rPr>
+        <w:t xml:space="preserve"> the most recently stashed files.</w:t>
       </w:r>
     </w:p>
     <w:p>
@@ -7503,7 +9532,25 @@
           <w:sz w:val="28"/>
           <w:szCs w:val="28"/>
         </w:rPr>
-        <w:t>stash@{0}: WIP on master: ecd9ca1 commit</w:t>
+        <w:t>stash</w:t>
+      </w:r>
+      <w:proofErr w:type="gramStart"/>
+      <w:r>
+        <w:rPr>
+          <w:rFonts w:ascii="Times New Roman" w:hAnsi="Times New Roman" w:cs="Times New Roman"/>
+          <w:sz w:val="28"/>
+          <w:szCs w:val="28"/>
+        </w:rPr>
+        <w:t>@{</w:t>
+      </w:r>
+      <w:proofErr w:type="gramEnd"/>
+      <w:r>
+        <w:rPr>
+          <w:rFonts w:ascii="Times New Roman" w:hAnsi="Times New Roman" w:cs="Times New Roman"/>
+          <w:sz w:val="28"/>
+          <w:szCs w:val="28"/>
+        </w:rPr>
+        <w:t>0}: WIP on master: ecd9ca1 commit</w:t>
       </w:r>
     </w:p>
     <w:p>
@@ -9326,6 +11373,7 @@
   <w:style w:type="character" w:default="1" w:styleId="DefaultParagraphFont">
     <w:name w:val="Default Paragraph Font"/>
     <w:uiPriority w:val="1"/>
+    <w:semiHidden/>
     <w:unhideWhenUsed/>
   </w:style>
   <w:style w:type="table" w:default="1" w:styleId="TableNormal">

</xml_diff>